<commit_message>
Updated LSTM notes with more relevant explanation
</commit_message>
<xml_diff>
--- a/RNN/LSTM.docx
+++ b/RNN/LSTM.docx
@@ -28,7 +28,7 @@
                     </pic:cNvPicPr>
                   </pic:nvPicPr>
                   <pic:blipFill>
-                    <a:blip r:embed="rId4"/>
+                    <a:blip r:embed="rId5"/>
                     <a:srcRect/>
                     <a:stretch>
                       <a:fillRect/>
@@ -82,7 +82,7 @@
                     </pic:cNvPicPr>
                   </pic:nvPicPr>
                   <pic:blipFill>
-                    <a:blip r:embed="rId5"/>
+                    <a:blip r:embed="rId6"/>
                     <a:srcRect/>
                     <a:stretch>
                       <a:fillRect/>
@@ -135,7 +135,7 @@
                     </pic:cNvPicPr>
                   </pic:nvPicPr>
                   <pic:blipFill>
-                    <a:blip r:embed="rId6"/>
+                    <a:blip r:embed="rId7"/>
                     <a:srcRect/>
                     <a:stretch>
                       <a:fillRect/>
@@ -190,7 +190,7 @@
                     </pic:cNvPicPr>
                   </pic:nvPicPr>
                   <pic:blipFill>
-                    <a:blip r:embed="rId7"/>
+                    <a:blip r:embed="rId8"/>
                     <a:srcRect/>
                     <a:stretch>
                       <a:fillRect/>
@@ -243,7 +243,7 @@
                     </pic:cNvPicPr>
                   </pic:nvPicPr>
                   <pic:blipFill>
-                    <a:blip r:embed="rId8"/>
+                    <a:blip r:embed="rId9"/>
                     <a:srcRect/>
                     <a:stretch>
                       <a:fillRect/>
@@ -297,7 +297,7 @@
                     </pic:cNvPicPr>
                   </pic:nvPicPr>
                   <pic:blipFill>
-                    <a:blip r:embed="rId9"/>
+                    <a:blip r:embed="rId10"/>
                     <a:srcRect/>
                     <a:stretch>
                       <a:fillRect/>
@@ -360,7 +360,7 @@
                     </pic:cNvPicPr>
                   </pic:nvPicPr>
                   <pic:blipFill>
-                    <a:blip r:embed="rId10"/>
+                    <a:blip r:embed="rId11"/>
                     <a:srcRect/>
                     <a:stretch>
                       <a:fillRect/>
@@ -389,6 +389,2655 @@
         </w:drawing>
       </w:r>
     </w:p>
+    <w:p/>
+    <w:p/>
+    <w:p/>
+    <w:p/>
+    <w:p/>
+    <w:p/>
+    <w:p/>
+    <w:p/>
+    <w:p/>
+    <w:p/>
+    <w:p/>
+    <w:p/>
+    <w:p/>
+    <w:p/>
+    <w:p/>
+    <w:p/>
+    <w:p/>
+    <w:p/>
+    <w:p/>
+    <w:p/>
+    <w:p>
+      <w:pPr>
+        <w:shd w:val="clear" w:color="auto" w:fill="FFFFFF"/>
+        <w:spacing w:before="840" w:after="0" w:line="240" w:lineRule="auto"/>
+        <w:outlineLvl w:val="2"/>
+        <w:rPr>
+          <w:rFonts w:ascii="Lucida Sans Unicode" w:eastAsia="Times New Roman" w:hAnsi="Lucida Sans Unicode" w:cs="Lucida Sans Unicode"/>
+          <w:b/>
+          <w:bCs/>
+          <w:spacing w:val="-4"/>
+          <w:sz w:val="51"/>
+          <w:szCs w:val="51"/>
+        </w:rPr>
+      </w:pPr>
+      <w:r>
+        <w:rPr>
+          <w:rFonts w:ascii="Lucida Sans Unicode" w:eastAsia="Times New Roman" w:hAnsi="Lucida Sans Unicode" w:cs="Lucida Sans Unicode"/>
+          <w:b/>
+          <w:bCs/>
+          <w:spacing w:val="-4"/>
+          <w:sz w:val="51"/>
+          <w:szCs w:val="51"/>
+        </w:rPr>
+        <w:lastRenderedPageBreak/>
+        <w:t>Recurrent Neural Networks (RNN)</w:t>
+      </w:r>
+    </w:p>
+    <w:p>
+      <w:pPr>
+        <w:shd w:val="clear" w:color="auto" w:fill="FFFFFF"/>
+        <w:spacing w:before="120" w:after="0" w:line="240" w:lineRule="auto"/>
+        <w:rPr>
+          <w:rFonts w:ascii="Georgia" w:eastAsia="Times New Roman" w:hAnsi="Georgia" w:cs="Times New Roman"/>
+          <w:spacing w:val="-1"/>
+          <w:sz w:val="32"/>
+          <w:szCs w:val="32"/>
+        </w:rPr>
+      </w:pPr>
+      <w:r>
+        <w:rPr>
+          <w:rFonts w:ascii="Georgia" w:eastAsia="Times New Roman" w:hAnsi="Georgia" w:cs="Times New Roman"/>
+          <w:spacing w:val="-1"/>
+          <w:sz w:val="32"/>
+          <w:szCs w:val="32"/>
+        </w:rPr>
+        <w:t>Being human, when we watch a movie, we don’t think from scratch every time while understanding any event. We rely on the recent experiences happening in the movie and learn from them. But, a conventional neural network is unable to learn from the previous events because the information does not pass from one step to the next. On contrary, RNN learns information from immediate previous step.</w:t>
+      </w:r>
+    </w:p>
+    <w:p>
+      <w:pPr>
+        <w:shd w:val="clear" w:color="auto" w:fill="FFFFFF"/>
+        <w:spacing w:before="435" w:after="0" w:line="240" w:lineRule="auto"/>
+        <w:rPr>
+          <w:rFonts w:ascii="Georgia" w:eastAsia="Times New Roman" w:hAnsi="Georgia" w:cs="Times New Roman"/>
+          <w:spacing w:val="-1"/>
+          <w:sz w:val="32"/>
+          <w:szCs w:val="32"/>
+        </w:rPr>
+      </w:pPr>
+      <w:r>
+        <w:rPr>
+          <w:rFonts w:ascii="Georgia" w:eastAsia="Times New Roman" w:hAnsi="Georgia" w:cs="Times New Roman"/>
+          <w:spacing w:val="-1"/>
+          <w:sz w:val="32"/>
+          <w:szCs w:val="32"/>
+        </w:rPr>
+        <w:t>For example, there is a scene in a movie where a person is in a basketball court. We will improvise the basketball activities in the future frames: an image of someone running and jumping probably be labeled as </w:t>
+      </w:r>
+      <w:r>
+        <w:rPr>
+          <w:rFonts w:ascii="Georgia" w:eastAsia="Times New Roman" w:hAnsi="Georgia" w:cs="Times New Roman"/>
+          <w:i/>
+          <w:iCs/>
+          <w:spacing w:val="-1"/>
+          <w:sz w:val="32"/>
+        </w:rPr>
+        <w:t>playing basketball</w:t>
+      </w:r>
+      <w:r>
+        <w:rPr>
+          <w:rFonts w:ascii="Georgia" w:eastAsia="Times New Roman" w:hAnsi="Georgia" w:cs="Times New Roman"/>
+          <w:spacing w:val="-1"/>
+          <w:sz w:val="32"/>
+          <w:szCs w:val="32"/>
+        </w:rPr>
+        <w:t>, and an image of someone sitting and watching is probably </w:t>
+      </w:r>
+      <w:r>
+        <w:rPr>
+          <w:rFonts w:ascii="Georgia" w:eastAsia="Times New Roman" w:hAnsi="Georgia" w:cs="Times New Roman"/>
+          <w:i/>
+          <w:iCs/>
+          <w:spacing w:val="-1"/>
+          <w:sz w:val="32"/>
+        </w:rPr>
+        <w:t>a spectator watching the game.</w:t>
+      </w:r>
+    </w:p>
+    <w:p>
+      <w:pPr>
+        <w:spacing w:after="100" w:line="240" w:lineRule="auto"/>
+        <w:rPr>
+          <w:rFonts w:ascii="Times New Roman" w:eastAsia="Times New Roman" w:hAnsi="Times New Roman" w:cs="Times New Roman"/>
+          <w:sz w:val="24"/>
+          <w:szCs w:val="24"/>
+        </w:rPr>
+      </w:pPr>
+      <w:r>
+        <w:rPr>
+          <w:rFonts w:ascii="Times New Roman" w:eastAsia="Times New Roman" w:hAnsi="Times New Roman" w:cs="Times New Roman"/>
+          <w:noProof/>
+          <w:sz w:val="24"/>
+          <w:szCs w:val="24"/>
+        </w:rPr>
+        <w:drawing>
+          <wp:inline distT="0" distB="0" distL="0" distR="0">
+            <wp:extent cx="1228725" cy="1914525"/>
+            <wp:effectExtent l="19050" t="0" r="9525" b="0"/>
+            <wp:docPr id="15" name="Picture 1" descr="https://cdn-images-1.medium.com/max/800/1*DvlB9rtndUHwtri4E2P-bg.png"/>
+            <wp:cNvGraphicFramePr>
+              <a:graphicFrameLocks xmlns:a="http://schemas.openxmlformats.org/drawingml/2006/main" noChangeAspect="1"/>
+            </wp:cNvGraphicFramePr>
+            <a:graphic xmlns:a="http://schemas.openxmlformats.org/drawingml/2006/main">
+              <a:graphicData uri="http://schemas.openxmlformats.org/drawingml/2006/picture">
+                <pic:pic xmlns:pic="http://schemas.openxmlformats.org/drawingml/2006/picture">
+                  <pic:nvPicPr>
+                    <pic:cNvPr id="0" name="Picture 1" descr="https://cdn-images-1.medium.com/max/800/1*DvlB9rtndUHwtri4E2P-bg.png"/>
+                    <pic:cNvPicPr>
+                      <a:picLocks noChangeAspect="1" noChangeArrowheads="1"/>
+                    </pic:cNvPicPr>
+                  </pic:nvPicPr>
+                  <pic:blipFill>
+                    <a:blip r:embed="rId12"/>
+                    <a:srcRect/>
+                    <a:stretch>
+                      <a:fillRect/>
+                    </a:stretch>
+                  </pic:blipFill>
+                  <pic:spPr bwMode="auto">
+                    <a:xfrm>
+                      <a:off x="0" y="0"/>
+                      <a:ext cx="1228725" cy="1914525"/>
+                    </a:xfrm>
+                    <a:prstGeom prst="rect">
+                      <a:avLst/>
+                    </a:prstGeom>
+                    <a:noFill/>
+                    <a:ln w="9525">
+                      <a:noFill/>
+                      <a:miter lim="800000"/>
+                      <a:headEnd/>
+                      <a:tailEnd/>
+                    </a:ln>
+                  </pic:spPr>
+                </pic:pic>
+              </a:graphicData>
+            </a:graphic>
+          </wp:inline>
+        </w:drawing>
+      </w:r>
+    </w:p>
+    <w:p>
+      <w:pPr>
+        <w:spacing w:after="0" w:line="240" w:lineRule="auto"/>
+        <w:rPr>
+          <w:rFonts w:ascii="Times New Roman" w:eastAsia="Times New Roman" w:hAnsi="Times New Roman" w:cs="Times New Roman"/>
+          <w:sz w:val="24"/>
+          <w:szCs w:val="24"/>
+        </w:rPr>
+      </w:pPr>
+      <w:r>
+        <w:rPr>
+          <w:rFonts w:ascii="Times New Roman" w:eastAsia="Times New Roman" w:hAnsi="Times New Roman" w:cs="Times New Roman"/>
+          <w:sz w:val="24"/>
+          <w:szCs w:val="24"/>
+        </w:rPr>
+        <w:t>A typical RNN (Source: </w:t>
+      </w:r>
+      <w:hyperlink r:id="rId13" w:tgtFrame="_blank" w:history="1">
+        <w:r>
+          <w:rPr>
+            <w:rFonts w:ascii="Times New Roman" w:eastAsia="Times New Roman" w:hAnsi="Times New Roman" w:cs="Times New Roman"/>
+            <w:color w:val="0000FF"/>
+            <w:sz w:val="24"/>
+            <w:szCs w:val="24"/>
+          </w:rPr>
+          <w:t>http://colah.github.io/posts/2015-08-Understanding-LSTMs/</w:t>
+        </w:r>
+      </w:hyperlink>
+      <w:r>
+        <w:rPr>
+          <w:rFonts w:ascii="Times New Roman" w:eastAsia="Times New Roman" w:hAnsi="Times New Roman" w:cs="Times New Roman"/>
+          <w:sz w:val="24"/>
+          <w:szCs w:val="24"/>
+        </w:rPr>
+        <w:t>)</w:t>
+      </w:r>
+    </w:p>
+    <w:p>
+      <w:pPr>
+        <w:spacing w:after="100" w:line="240" w:lineRule="auto"/>
+        <w:rPr>
+          <w:rFonts w:ascii="Times New Roman" w:eastAsia="Times New Roman" w:hAnsi="Times New Roman" w:cs="Times New Roman"/>
+          <w:sz w:val="24"/>
+          <w:szCs w:val="24"/>
+        </w:rPr>
+      </w:pPr>
+      <w:r>
+        <w:rPr>
+          <w:rFonts w:ascii="Times New Roman" w:eastAsia="Times New Roman" w:hAnsi="Times New Roman" w:cs="Times New Roman"/>
+          <w:noProof/>
+          <w:sz w:val="24"/>
+          <w:szCs w:val="24"/>
+        </w:rPr>
+        <w:drawing>
+          <wp:inline distT="0" distB="0" distL="0" distR="0">
+            <wp:extent cx="7086600" cy="1857375"/>
+            <wp:effectExtent l="19050" t="0" r="0" b="0"/>
+            <wp:docPr id="14" name="Picture 2" descr="https://cdn-images-1.medium.com/max/800/1*xTKE0g6XNMLM8IQ4aFdP0w.png"/>
+            <wp:cNvGraphicFramePr>
+              <a:graphicFrameLocks xmlns:a="http://schemas.openxmlformats.org/drawingml/2006/main" noChangeAspect="1"/>
+            </wp:cNvGraphicFramePr>
+            <a:graphic xmlns:a="http://schemas.openxmlformats.org/drawingml/2006/main">
+              <a:graphicData uri="http://schemas.openxmlformats.org/drawingml/2006/picture">
+                <pic:pic xmlns:pic="http://schemas.openxmlformats.org/drawingml/2006/picture">
+                  <pic:nvPicPr>
+                    <pic:cNvPr id="0" name="Picture 2" descr="https://cdn-images-1.medium.com/max/800/1*xTKE0g6XNMLM8IQ4aFdP0w.png"/>
+                    <pic:cNvPicPr>
+                      <a:picLocks noChangeAspect="1" noChangeArrowheads="1"/>
+                    </pic:cNvPicPr>
+                  </pic:nvPicPr>
+                  <pic:blipFill>
+                    <a:blip r:embed="rId14"/>
+                    <a:srcRect/>
+                    <a:stretch>
+                      <a:fillRect/>
+                    </a:stretch>
+                  </pic:blipFill>
+                  <pic:spPr bwMode="auto">
+                    <a:xfrm>
+                      <a:off x="0" y="0"/>
+                      <a:ext cx="7086600" cy="1857375"/>
+                    </a:xfrm>
+                    <a:prstGeom prst="rect">
+                      <a:avLst/>
+                    </a:prstGeom>
+                    <a:noFill/>
+                    <a:ln w="9525">
+                      <a:noFill/>
+                      <a:miter lim="800000"/>
+                      <a:headEnd/>
+                      <a:tailEnd/>
+                    </a:ln>
+                  </pic:spPr>
+                </pic:pic>
+              </a:graphicData>
+            </a:graphic>
+          </wp:inline>
+        </w:drawing>
+      </w:r>
+    </w:p>
+    <w:p>
+      <w:pPr>
+        <w:shd w:val="clear" w:color="auto" w:fill="FFFFFF"/>
+        <w:spacing w:before="570" w:after="0" w:line="240" w:lineRule="auto"/>
+        <w:rPr>
+          <w:rFonts w:ascii="Georgia" w:eastAsia="Times New Roman" w:hAnsi="Georgia" w:cs="Times New Roman"/>
+          <w:spacing w:val="-1"/>
+          <w:sz w:val="32"/>
+          <w:szCs w:val="32"/>
+        </w:rPr>
+      </w:pPr>
+      <w:r>
+        <w:rPr>
+          <w:rFonts w:ascii="Georgia" w:eastAsia="Times New Roman" w:hAnsi="Georgia" w:cs="Times New Roman"/>
+          <w:spacing w:val="-1"/>
+          <w:sz w:val="32"/>
+          <w:szCs w:val="32"/>
+        </w:rPr>
+        <w:lastRenderedPageBreak/>
+        <w:t xml:space="preserve">A typical RNN looks like above-where </w:t>
+      </w:r>
+      <w:proofErr w:type="gramStart"/>
+      <w:r>
+        <w:rPr>
+          <w:rFonts w:ascii="Georgia" w:eastAsia="Times New Roman" w:hAnsi="Georgia" w:cs="Times New Roman"/>
+          <w:spacing w:val="-1"/>
+          <w:sz w:val="32"/>
+          <w:szCs w:val="32"/>
+        </w:rPr>
+        <w:t>X(</w:t>
+      </w:r>
+      <w:proofErr w:type="gramEnd"/>
+      <w:r>
+        <w:rPr>
+          <w:rFonts w:ascii="Georgia" w:eastAsia="Times New Roman" w:hAnsi="Georgia" w:cs="Times New Roman"/>
+          <w:spacing w:val="-1"/>
+          <w:sz w:val="32"/>
+          <w:szCs w:val="32"/>
+        </w:rPr>
+        <w:t>t) is input, h(t) is output and A is the neural network which gains information from the previous step in a loop. The output of one unit goes into the next one and the information is passed.</w:t>
+      </w:r>
+    </w:p>
+    <w:p>
+      <w:pPr>
+        <w:shd w:val="clear" w:color="auto" w:fill="FFFFFF"/>
+        <w:spacing w:before="435" w:after="0" w:line="240" w:lineRule="auto"/>
+        <w:rPr>
+          <w:rFonts w:ascii="Georgia" w:eastAsia="Times New Roman" w:hAnsi="Georgia" w:cs="Times New Roman"/>
+          <w:spacing w:val="-1"/>
+          <w:sz w:val="32"/>
+          <w:szCs w:val="32"/>
+        </w:rPr>
+      </w:pPr>
+      <w:r>
+        <w:rPr>
+          <w:rFonts w:ascii="Georgia" w:eastAsia="Times New Roman" w:hAnsi="Georgia" w:cs="Times New Roman"/>
+          <w:spacing w:val="-1"/>
+          <w:sz w:val="32"/>
+          <w:szCs w:val="32"/>
+        </w:rPr>
+        <w:t xml:space="preserve">But, sometimes we don’t need our network to learn only from immediate past information. Suppose we want to predict the blank word in the text </w:t>
+      </w:r>
+      <w:proofErr w:type="gramStart"/>
+      <w:r>
+        <w:rPr>
+          <w:rFonts w:ascii="Georgia" w:eastAsia="Times New Roman" w:hAnsi="Georgia" w:cs="Times New Roman"/>
+          <w:spacing w:val="-1"/>
+          <w:sz w:val="32"/>
+          <w:szCs w:val="32"/>
+        </w:rPr>
+        <w:t>‘ David</w:t>
+      </w:r>
+      <w:proofErr w:type="gramEnd"/>
+      <w:r>
+        <w:rPr>
+          <w:rFonts w:ascii="Georgia" w:eastAsia="Times New Roman" w:hAnsi="Georgia" w:cs="Times New Roman"/>
+          <w:spacing w:val="-1"/>
+          <w:sz w:val="32"/>
+          <w:szCs w:val="32"/>
+        </w:rPr>
+        <w:t>, a 36-year old man lives in San Francisco. He has a female friend Maria. Maria works as a cook in a famous restaurant in New York whom he met recently in a school alumni meet. Maria told him that she always had a passion for ________</w:t>
+      </w:r>
+      <w:proofErr w:type="gramStart"/>
+      <w:r>
+        <w:rPr>
+          <w:rFonts w:ascii="Georgia" w:eastAsia="Times New Roman" w:hAnsi="Georgia" w:cs="Times New Roman"/>
+          <w:spacing w:val="-1"/>
+          <w:sz w:val="32"/>
+          <w:szCs w:val="32"/>
+        </w:rPr>
+        <w:t>_ .</w:t>
+      </w:r>
+      <w:proofErr w:type="gramEnd"/>
+      <w:r>
+        <w:rPr>
+          <w:rFonts w:ascii="Georgia" w:eastAsia="Times New Roman" w:hAnsi="Georgia" w:cs="Times New Roman"/>
+          <w:spacing w:val="-1"/>
+          <w:sz w:val="32"/>
+          <w:szCs w:val="32"/>
+        </w:rPr>
+        <w:t xml:space="preserve"> Here, we want our network to learn from dependency ‘cook’ to predict ‘cooking. There is a gap between the information what we want to predict and from where we want it to get </w:t>
+      </w:r>
+      <w:proofErr w:type="gramStart"/>
+      <w:r>
+        <w:rPr>
+          <w:rFonts w:ascii="Georgia" w:eastAsia="Times New Roman" w:hAnsi="Georgia" w:cs="Times New Roman"/>
+          <w:spacing w:val="-1"/>
+          <w:sz w:val="32"/>
+          <w:szCs w:val="32"/>
+        </w:rPr>
+        <w:t>predicted .</w:t>
+      </w:r>
+      <w:proofErr w:type="gramEnd"/>
+      <w:r>
+        <w:rPr>
+          <w:rFonts w:ascii="Georgia" w:eastAsia="Times New Roman" w:hAnsi="Georgia" w:cs="Times New Roman"/>
+          <w:spacing w:val="-1"/>
+          <w:sz w:val="32"/>
+          <w:szCs w:val="32"/>
+        </w:rPr>
+        <w:t xml:space="preserve"> This is called long-term dependency. We can say that anything larger than trigram as a long term dependency. Unfortunately, RNN does not work practically in this situation.</w:t>
+      </w:r>
+    </w:p>
+    <w:p>
+      <w:pPr>
+        <w:shd w:val="clear" w:color="auto" w:fill="FFFFFF"/>
+        <w:spacing w:before="840" w:after="0" w:line="240" w:lineRule="auto"/>
+        <w:outlineLvl w:val="2"/>
+        <w:rPr>
+          <w:rFonts w:ascii="Lucida Sans Unicode" w:eastAsia="Times New Roman" w:hAnsi="Lucida Sans Unicode" w:cs="Lucida Sans Unicode"/>
+          <w:b/>
+          <w:bCs/>
+          <w:spacing w:val="-4"/>
+          <w:sz w:val="51"/>
+          <w:szCs w:val="51"/>
+        </w:rPr>
+      </w:pPr>
+      <w:r>
+        <w:rPr>
+          <w:rFonts w:ascii="Lucida Sans Unicode" w:eastAsia="Times New Roman" w:hAnsi="Lucida Sans Unicode" w:cs="Lucida Sans Unicode"/>
+          <w:b/>
+          <w:bCs/>
+          <w:spacing w:val="-4"/>
+          <w:sz w:val="51"/>
+          <w:szCs w:val="51"/>
+        </w:rPr>
+        <w:t>Why RNN does not work practically</w:t>
+      </w:r>
+    </w:p>
+    <w:p>
+      <w:pPr>
+        <w:shd w:val="clear" w:color="auto" w:fill="FFFFFF"/>
+        <w:spacing w:before="120" w:after="0" w:line="240" w:lineRule="auto"/>
+        <w:rPr>
+          <w:rFonts w:ascii="Georgia" w:eastAsia="Times New Roman" w:hAnsi="Georgia" w:cs="Times New Roman"/>
+          <w:spacing w:val="-1"/>
+          <w:sz w:val="32"/>
+          <w:szCs w:val="32"/>
+        </w:rPr>
+      </w:pPr>
+      <w:r>
+        <w:rPr>
+          <w:rFonts w:ascii="Georgia" w:eastAsia="Times New Roman" w:hAnsi="Georgia" w:cs="Times New Roman"/>
+          <w:spacing w:val="-1"/>
+          <w:sz w:val="32"/>
+        </w:rPr>
+        <w:t>During the training of RNN, as the information goes in loop again and again which results in very large updates to neural network model weights. This is due to the accumulation of error gradients during an update and hence, results in an unstable network.</w:t>
+      </w:r>
+      <w:r>
+        <w:rPr>
+          <w:rFonts w:ascii="Georgia" w:eastAsia="Times New Roman" w:hAnsi="Georgia" w:cs="Times New Roman"/>
+          <w:spacing w:val="-1"/>
+          <w:sz w:val="32"/>
+          <w:szCs w:val="32"/>
+        </w:rPr>
+        <w:t xml:space="preserve"> At an extreme, the values of weights can become so large as to overflow and result in </w:t>
+      </w:r>
+      <w:proofErr w:type="spellStart"/>
+      <w:r>
+        <w:rPr>
+          <w:rFonts w:ascii="Georgia" w:eastAsia="Times New Roman" w:hAnsi="Georgia" w:cs="Times New Roman"/>
+          <w:spacing w:val="-1"/>
+          <w:sz w:val="32"/>
+          <w:szCs w:val="32"/>
+        </w:rPr>
+        <w:t>NaN</w:t>
+      </w:r>
+      <w:proofErr w:type="spellEnd"/>
+      <w:r>
+        <w:rPr>
+          <w:rFonts w:ascii="Georgia" w:eastAsia="Times New Roman" w:hAnsi="Georgia" w:cs="Times New Roman"/>
+          <w:spacing w:val="-1"/>
+          <w:sz w:val="32"/>
+          <w:szCs w:val="32"/>
+        </w:rPr>
+        <w:t xml:space="preserve"> </w:t>
+      </w:r>
+      <w:proofErr w:type="spellStart"/>
+      <w:r>
+        <w:rPr>
+          <w:rFonts w:ascii="Georgia" w:eastAsia="Times New Roman" w:hAnsi="Georgia" w:cs="Times New Roman"/>
+          <w:spacing w:val="-1"/>
+          <w:sz w:val="32"/>
+          <w:szCs w:val="32"/>
+        </w:rPr>
+        <w:t>values.The</w:t>
+      </w:r>
+      <w:proofErr w:type="spellEnd"/>
+      <w:r>
+        <w:rPr>
+          <w:rFonts w:ascii="Georgia" w:eastAsia="Times New Roman" w:hAnsi="Georgia" w:cs="Times New Roman"/>
+          <w:spacing w:val="-1"/>
+          <w:sz w:val="32"/>
+          <w:szCs w:val="32"/>
+        </w:rPr>
+        <w:t xml:space="preserve"> explosion occurs through exponential growth by repeatedly multiplying gradients through the network layers that have values larger than 1 or vanishing occurs if the values are less than 1.</w:t>
+      </w:r>
+    </w:p>
+    <w:p>
+      <w:pPr>
+        <w:shd w:val="clear" w:color="auto" w:fill="FFFFFF"/>
+        <w:spacing w:before="840" w:after="0" w:line="240" w:lineRule="auto"/>
+        <w:outlineLvl w:val="2"/>
+        <w:rPr>
+          <w:rFonts w:ascii="Lucida Sans Unicode" w:eastAsia="Times New Roman" w:hAnsi="Lucida Sans Unicode" w:cs="Lucida Sans Unicode"/>
+          <w:b/>
+          <w:bCs/>
+          <w:spacing w:val="-4"/>
+          <w:sz w:val="51"/>
+          <w:szCs w:val="51"/>
+        </w:rPr>
+      </w:pPr>
+      <w:r>
+        <w:rPr>
+          <w:rFonts w:ascii="Lucida Sans Unicode" w:eastAsia="Times New Roman" w:hAnsi="Lucida Sans Unicode" w:cs="Lucida Sans Unicode"/>
+          <w:b/>
+          <w:bCs/>
+          <w:spacing w:val="-4"/>
+          <w:sz w:val="51"/>
+          <w:szCs w:val="51"/>
+        </w:rPr>
+        <w:t>Long Short Term Memory</w:t>
+      </w:r>
+    </w:p>
+    <w:p>
+      <w:pPr>
+        <w:shd w:val="clear" w:color="auto" w:fill="FFFFFF"/>
+        <w:spacing w:before="120" w:after="0" w:line="240" w:lineRule="auto"/>
+        <w:rPr>
+          <w:rFonts w:ascii="Georgia" w:eastAsia="Times New Roman" w:hAnsi="Georgia" w:cs="Times New Roman"/>
+          <w:spacing w:val="-1"/>
+          <w:sz w:val="32"/>
+          <w:szCs w:val="32"/>
+        </w:rPr>
+      </w:pPr>
+      <w:r>
+        <w:rPr>
+          <w:rFonts w:ascii="Georgia" w:eastAsia="Times New Roman" w:hAnsi="Georgia" w:cs="Times New Roman"/>
+          <w:spacing w:val="-1"/>
+          <w:sz w:val="32"/>
+          <w:szCs w:val="32"/>
+        </w:rPr>
+        <w:lastRenderedPageBreak/>
+        <w:t>The above drawback of RNN pushed the scientists to develop and invent a new variant of the RNN model, called Long Short Term Memory. LSTM can solve this problem, because it uses gates to control the memorizing process.</w:t>
+      </w:r>
+    </w:p>
+    <w:p>
+      <w:pPr>
+        <w:shd w:val="clear" w:color="auto" w:fill="FFFFFF"/>
+        <w:spacing w:before="435" w:after="0" w:line="240" w:lineRule="auto"/>
+        <w:rPr>
+          <w:rFonts w:ascii="Georgia" w:eastAsia="Times New Roman" w:hAnsi="Georgia" w:cs="Times New Roman"/>
+          <w:spacing w:val="-1"/>
+          <w:sz w:val="32"/>
+          <w:szCs w:val="32"/>
+        </w:rPr>
+      </w:pPr>
+      <w:r>
+        <w:rPr>
+          <w:rFonts w:ascii="Georgia" w:eastAsia="Times New Roman" w:hAnsi="Georgia" w:cs="Times New Roman"/>
+          <w:spacing w:val="-1"/>
+          <w:sz w:val="32"/>
+          <w:szCs w:val="32"/>
+        </w:rPr>
+        <w:t>Let’s understand the architecture of LSTM and compare it with that of RNN:</w:t>
+      </w:r>
+    </w:p>
+    <w:p>
+      <w:pPr>
+        <w:spacing w:after="100" w:line="240" w:lineRule="auto"/>
+        <w:rPr>
+          <w:rFonts w:ascii="Times New Roman" w:eastAsia="Times New Roman" w:hAnsi="Times New Roman" w:cs="Times New Roman"/>
+          <w:sz w:val="24"/>
+          <w:szCs w:val="24"/>
+        </w:rPr>
+      </w:pPr>
+      <w:r>
+        <w:rPr>
+          <w:rFonts w:ascii="Times New Roman" w:eastAsia="Times New Roman" w:hAnsi="Times New Roman" w:cs="Times New Roman"/>
+          <w:noProof/>
+          <w:sz w:val="24"/>
+          <w:szCs w:val="24"/>
+        </w:rPr>
+        <w:lastRenderedPageBreak/>
+        <w:drawing>
+          <wp:inline distT="0" distB="0" distL="0" distR="0">
+            <wp:extent cx="7505700" cy="7991475"/>
+            <wp:effectExtent l="19050" t="0" r="0" b="0"/>
+            <wp:docPr id="12" name="Picture 3" descr="https://cdn-images-1.medium.com/max/800/1*Niu_c_FhGtLuHjrStkB_4Q.png"/>
+            <wp:cNvGraphicFramePr>
+              <a:graphicFrameLocks xmlns:a="http://schemas.openxmlformats.org/drawingml/2006/main" noChangeAspect="1"/>
+            </wp:cNvGraphicFramePr>
+            <a:graphic xmlns:a="http://schemas.openxmlformats.org/drawingml/2006/main">
+              <a:graphicData uri="http://schemas.openxmlformats.org/drawingml/2006/picture">
+                <pic:pic xmlns:pic="http://schemas.openxmlformats.org/drawingml/2006/picture">
+                  <pic:nvPicPr>
+                    <pic:cNvPr id="0" name="Picture 3" descr="https://cdn-images-1.medium.com/max/800/1*Niu_c_FhGtLuHjrStkB_4Q.png"/>
+                    <pic:cNvPicPr>
+                      <a:picLocks noChangeAspect="1" noChangeArrowheads="1"/>
+                    </pic:cNvPicPr>
+                  </pic:nvPicPr>
+                  <pic:blipFill>
+                    <a:blip r:embed="rId15"/>
+                    <a:srcRect/>
+                    <a:stretch>
+                      <a:fillRect/>
+                    </a:stretch>
+                  </pic:blipFill>
+                  <pic:spPr bwMode="auto">
+                    <a:xfrm>
+                      <a:off x="0" y="0"/>
+                      <a:ext cx="7505700" cy="7991475"/>
+                    </a:xfrm>
+                    <a:prstGeom prst="rect">
+                      <a:avLst/>
+                    </a:prstGeom>
+                    <a:noFill/>
+                    <a:ln w="9525">
+                      <a:noFill/>
+                      <a:miter lim="800000"/>
+                      <a:headEnd/>
+                      <a:tailEnd/>
+                    </a:ln>
+                  </pic:spPr>
+                </pic:pic>
+              </a:graphicData>
+            </a:graphic>
+          </wp:inline>
+        </w:drawing>
+      </w:r>
+    </w:p>
+    <w:p>
+      <w:pPr>
+        <w:spacing w:after="0" w:line="240" w:lineRule="auto"/>
+        <w:rPr>
+          <w:rFonts w:ascii="Times New Roman" w:eastAsia="Times New Roman" w:hAnsi="Times New Roman" w:cs="Times New Roman"/>
+          <w:sz w:val="24"/>
+          <w:szCs w:val="24"/>
+        </w:rPr>
+      </w:pPr>
+      <w:r>
+        <w:rPr>
+          <w:rFonts w:ascii="Times New Roman" w:eastAsia="Times New Roman" w:hAnsi="Times New Roman" w:cs="Times New Roman"/>
+          <w:sz w:val="24"/>
+          <w:szCs w:val="24"/>
+        </w:rPr>
+        <w:lastRenderedPageBreak/>
+        <w:t>A LSTM unit (</w:t>
+      </w:r>
+      <w:proofErr w:type="gramStart"/>
+      <w:r>
+        <w:rPr>
+          <w:rFonts w:ascii="Times New Roman" w:eastAsia="Times New Roman" w:hAnsi="Times New Roman" w:cs="Times New Roman"/>
+          <w:sz w:val="24"/>
+          <w:szCs w:val="24"/>
+        </w:rPr>
+        <w:t>Source :</w:t>
+      </w:r>
+      <w:proofErr w:type="gramEnd"/>
+      <w:r>
+        <w:rPr>
+          <w:rFonts w:ascii="Times New Roman" w:eastAsia="Times New Roman" w:hAnsi="Times New Roman" w:cs="Times New Roman"/>
+          <w:sz w:val="24"/>
+          <w:szCs w:val="24"/>
+        </w:rPr>
+        <w:t> </w:t>
+      </w:r>
+      <w:hyperlink r:id="rId16" w:tgtFrame="_blank" w:history="1">
+        <w:r>
+          <w:rPr>
+            <w:rFonts w:ascii="Times New Roman" w:eastAsia="Times New Roman" w:hAnsi="Times New Roman" w:cs="Times New Roman"/>
+            <w:color w:val="0000FF"/>
+            <w:sz w:val="24"/>
+            <w:szCs w:val="24"/>
+          </w:rPr>
+          <w:t>http://colah.github.io/posts/2015-08-Understanding-LSTMs</w:t>
+        </w:r>
+      </w:hyperlink>
+      <w:r>
+        <w:rPr>
+          <w:rFonts w:ascii="Times New Roman" w:eastAsia="Times New Roman" w:hAnsi="Times New Roman" w:cs="Times New Roman"/>
+          <w:sz w:val="24"/>
+          <w:szCs w:val="24"/>
+        </w:rPr>
+        <w:t>)</w:t>
+      </w:r>
+    </w:p>
+    <w:p>
+      <w:pPr>
+        <w:shd w:val="clear" w:color="auto" w:fill="FFFFFF"/>
+        <w:spacing w:before="570" w:after="0" w:line="240" w:lineRule="auto"/>
+        <w:rPr>
+          <w:rFonts w:ascii="Georgia" w:eastAsia="Times New Roman" w:hAnsi="Georgia" w:cs="Times New Roman"/>
+          <w:spacing w:val="-1"/>
+          <w:sz w:val="32"/>
+          <w:szCs w:val="32"/>
+        </w:rPr>
+      </w:pPr>
+      <w:r>
+        <w:rPr>
+          <w:rFonts w:ascii="Georgia" w:eastAsia="Times New Roman" w:hAnsi="Georgia" w:cs="Times New Roman"/>
+          <w:spacing w:val="-1"/>
+          <w:sz w:val="32"/>
+          <w:szCs w:val="32"/>
+        </w:rPr>
+        <w:t>The symbols used here have following meaning:</w:t>
+      </w:r>
+    </w:p>
+    <w:p>
+      <w:pPr>
+        <w:shd w:val="clear" w:color="auto" w:fill="FFFFFF"/>
+        <w:spacing w:before="435" w:after="0" w:line="240" w:lineRule="auto"/>
+        <w:rPr>
+          <w:rFonts w:ascii="Georgia" w:eastAsia="Times New Roman" w:hAnsi="Georgia" w:cs="Times New Roman"/>
+          <w:spacing w:val="-1"/>
+          <w:sz w:val="32"/>
+          <w:szCs w:val="32"/>
+        </w:rPr>
+      </w:pPr>
+      <w:r>
+        <w:rPr>
+          <w:rFonts w:ascii="Georgia" w:eastAsia="Times New Roman" w:hAnsi="Georgia" w:cs="Times New Roman"/>
+          <w:spacing w:val="-1"/>
+          <w:sz w:val="32"/>
+          <w:szCs w:val="32"/>
+        </w:rPr>
+        <w:t xml:space="preserve">a) </w:t>
+      </w:r>
+      <w:proofErr w:type="gramStart"/>
+      <w:r>
+        <w:rPr>
+          <w:rFonts w:ascii="Georgia" w:eastAsia="Times New Roman" w:hAnsi="Georgia" w:cs="Times New Roman"/>
+          <w:spacing w:val="-1"/>
+          <w:sz w:val="32"/>
+          <w:szCs w:val="32"/>
+        </w:rPr>
+        <w:t>X :</w:t>
+      </w:r>
+      <w:proofErr w:type="gramEnd"/>
+      <w:r>
+        <w:rPr>
+          <w:rFonts w:ascii="Georgia" w:eastAsia="Times New Roman" w:hAnsi="Georgia" w:cs="Times New Roman"/>
+          <w:spacing w:val="-1"/>
+          <w:sz w:val="32"/>
+          <w:szCs w:val="32"/>
+        </w:rPr>
+        <w:t xml:space="preserve"> Scaling of information</w:t>
+      </w:r>
+    </w:p>
+    <w:p>
+      <w:pPr>
+        <w:shd w:val="clear" w:color="auto" w:fill="FFFFFF"/>
+        <w:spacing w:before="435" w:after="0" w:line="240" w:lineRule="auto"/>
+        <w:rPr>
+          <w:rFonts w:ascii="Georgia" w:eastAsia="Times New Roman" w:hAnsi="Georgia" w:cs="Times New Roman"/>
+          <w:spacing w:val="-1"/>
+          <w:sz w:val="32"/>
+          <w:szCs w:val="32"/>
+        </w:rPr>
+      </w:pPr>
+      <w:proofErr w:type="gramStart"/>
+      <w:r>
+        <w:rPr>
+          <w:rFonts w:ascii="Georgia" w:eastAsia="Times New Roman" w:hAnsi="Georgia" w:cs="Times New Roman"/>
+          <w:spacing w:val="-1"/>
+          <w:sz w:val="32"/>
+          <w:szCs w:val="32"/>
+        </w:rPr>
+        <w:t>b)+</w:t>
+      </w:r>
+      <w:proofErr w:type="gramEnd"/>
+      <w:r>
+        <w:rPr>
+          <w:rFonts w:ascii="Georgia" w:eastAsia="Times New Roman" w:hAnsi="Georgia" w:cs="Times New Roman"/>
+          <w:spacing w:val="-1"/>
+          <w:sz w:val="32"/>
+          <w:szCs w:val="32"/>
+        </w:rPr>
+        <w:t> : Adding information</w:t>
+      </w:r>
+    </w:p>
+    <w:p>
+      <w:pPr>
+        <w:shd w:val="clear" w:color="auto" w:fill="FFFFFF"/>
+        <w:spacing w:before="435" w:after="0" w:line="240" w:lineRule="auto"/>
+        <w:rPr>
+          <w:rFonts w:ascii="Georgia" w:eastAsia="Times New Roman" w:hAnsi="Georgia" w:cs="Times New Roman"/>
+          <w:spacing w:val="-1"/>
+          <w:sz w:val="32"/>
+          <w:szCs w:val="32"/>
+        </w:rPr>
+      </w:pPr>
+      <w:r>
+        <w:rPr>
+          <w:rFonts w:ascii="Georgia" w:eastAsia="Times New Roman" w:hAnsi="Georgia" w:cs="Times New Roman"/>
+          <w:spacing w:val="-1"/>
+          <w:sz w:val="32"/>
+          <w:szCs w:val="32"/>
+        </w:rPr>
+        <w:t xml:space="preserve">c) </w:t>
+      </w:r>
+      <w:proofErr w:type="gramStart"/>
+      <w:r>
+        <w:rPr>
+          <w:rFonts w:ascii="Georgia" w:eastAsia="Times New Roman" w:hAnsi="Georgia" w:cs="Times New Roman"/>
+          <w:spacing w:val="-1"/>
+          <w:sz w:val="32"/>
+          <w:szCs w:val="32"/>
+        </w:rPr>
+        <w:t>σ :</w:t>
+      </w:r>
+      <w:proofErr w:type="gramEnd"/>
+      <w:r>
+        <w:rPr>
+          <w:rFonts w:ascii="Georgia" w:eastAsia="Times New Roman" w:hAnsi="Georgia" w:cs="Times New Roman"/>
+          <w:spacing w:val="-1"/>
+          <w:sz w:val="32"/>
+          <w:szCs w:val="32"/>
+        </w:rPr>
+        <w:t xml:space="preserve"> Sigmoid layer</w:t>
+      </w:r>
+    </w:p>
+    <w:p>
+      <w:pPr>
+        <w:shd w:val="clear" w:color="auto" w:fill="FFFFFF"/>
+        <w:spacing w:before="435" w:after="0" w:line="240" w:lineRule="auto"/>
+        <w:rPr>
+          <w:rFonts w:ascii="Georgia" w:eastAsia="Times New Roman" w:hAnsi="Georgia" w:cs="Times New Roman"/>
+          <w:spacing w:val="-1"/>
+          <w:sz w:val="32"/>
+          <w:szCs w:val="32"/>
+        </w:rPr>
+      </w:pPr>
+      <w:r>
+        <w:rPr>
+          <w:rFonts w:ascii="Georgia" w:eastAsia="Times New Roman" w:hAnsi="Georgia" w:cs="Times New Roman"/>
+          <w:spacing w:val="-1"/>
+          <w:sz w:val="32"/>
+          <w:szCs w:val="32"/>
+        </w:rPr>
+        <w:t xml:space="preserve">d) </w:t>
+      </w:r>
+      <w:proofErr w:type="spellStart"/>
+      <w:proofErr w:type="gramStart"/>
+      <w:r>
+        <w:rPr>
+          <w:rFonts w:ascii="Georgia" w:eastAsia="Times New Roman" w:hAnsi="Georgia" w:cs="Times New Roman"/>
+          <w:spacing w:val="-1"/>
+          <w:sz w:val="32"/>
+          <w:szCs w:val="32"/>
+        </w:rPr>
+        <w:t>tanh</w:t>
+      </w:r>
+      <w:proofErr w:type="spellEnd"/>
+      <w:proofErr w:type="gramEnd"/>
+      <w:r>
+        <w:rPr>
+          <w:rFonts w:ascii="Georgia" w:eastAsia="Times New Roman" w:hAnsi="Georgia" w:cs="Times New Roman"/>
+          <w:spacing w:val="-1"/>
+          <w:sz w:val="32"/>
+          <w:szCs w:val="32"/>
+        </w:rPr>
+        <w:t xml:space="preserve">: </w:t>
+      </w:r>
+      <w:proofErr w:type="spellStart"/>
+      <w:r>
+        <w:rPr>
+          <w:rFonts w:ascii="Georgia" w:eastAsia="Times New Roman" w:hAnsi="Georgia" w:cs="Times New Roman"/>
+          <w:spacing w:val="-1"/>
+          <w:sz w:val="32"/>
+          <w:szCs w:val="32"/>
+        </w:rPr>
+        <w:t>tanh</w:t>
+      </w:r>
+      <w:proofErr w:type="spellEnd"/>
+      <w:r>
+        <w:rPr>
+          <w:rFonts w:ascii="Georgia" w:eastAsia="Times New Roman" w:hAnsi="Georgia" w:cs="Times New Roman"/>
+          <w:spacing w:val="-1"/>
+          <w:sz w:val="32"/>
+          <w:szCs w:val="32"/>
+        </w:rPr>
+        <w:t xml:space="preserve"> layer</w:t>
+      </w:r>
+    </w:p>
+    <w:p>
+      <w:pPr>
+        <w:shd w:val="clear" w:color="auto" w:fill="FFFFFF"/>
+        <w:spacing w:before="435" w:after="0" w:line="240" w:lineRule="auto"/>
+        <w:rPr>
+          <w:rFonts w:ascii="Georgia" w:eastAsia="Times New Roman" w:hAnsi="Georgia" w:cs="Times New Roman"/>
+          <w:spacing w:val="-1"/>
+          <w:sz w:val="32"/>
+          <w:szCs w:val="32"/>
+        </w:rPr>
+      </w:pPr>
+      <w:r>
+        <w:rPr>
+          <w:rFonts w:ascii="Georgia" w:eastAsia="Times New Roman" w:hAnsi="Georgia" w:cs="Times New Roman"/>
+          <w:spacing w:val="-1"/>
+          <w:sz w:val="32"/>
+          <w:szCs w:val="32"/>
+        </w:rPr>
+        <w:t xml:space="preserve">e) </w:t>
+      </w:r>
+      <w:proofErr w:type="gramStart"/>
+      <w:r>
+        <w:rPr>
+          <w:rFonts w:ascii="Georgia" w:eastAsia="Times New Roman" w:hAnsi="Georgia" w:cs="Times New Roman"/>
+          <w:spacing w:val="-1"/>
+          <w:sz w:val="32"/>
+          <w:szCs w:val="32"/>
+        </w:rPr>
+        <w:t>h(</w:t>
+      </w:r>
+      <w:proofErr w:type="gramEnd"/>
+      <w:r>
+        <w:rPr>
+          <w:rFonts w:ascii="Georgia" w:eastAsia="Times New Roman" w:hAnsi="Georgia" w:cs="Times New Roman"/>
+          <w:spacing w:val="-1"/>
+          <w:sz w:val="32"/>
+          <w:szCs w:val="32"/>
+        </w:rPr>
+        <w:t>t-1) : Output of last LSTM unit</w:t>
+      </w:r>
+    </w:p>
+    <w:p>
+      <w:pPr>
+        <w:shd w:val="clear" w:color="auto" w:fill="FFFFFF"/>
+        <w:spacing w:before="435" w:after="0" w:line="240" w:lineRule="auto"/>
+        <w:rPr>
+          <w:rFonts w:ascii="Georgia" w:eastAsia="Times New Roman" w:hAnsi="Georgia" w:cs="Times New Roman"/>
+          <w:spacing w:val="-1"/>
+          <w:sz w:val="32"/>
+          <w:szCs w:val="32"/>
+        </w:rPr>
+      </w:pPr>
+      <w:r>
+        <w:rPr>
+          <w:rFonts w:ascii="Georgia" w:eastAsia="Times New Roman" w:hAnsi="Georgia" w:cs="Times New Roman"/>
+          <w:spacing w:val="-1"/>
+          <w:sz w:val="32"/>
+          <w:szCs w:val="32"/>
+        </w:rPr>
+        <w:t xml:space="preserve">f) </w:t>
+      </w:r>
+      <w:proofErr w:type="gramStart"/>
+      <w:r>
+        <w:rPr>
+          <w:rFonts w:ascii="Georgia" w:eastAsia="Times New Roman" w:hAnsi="Georgia" w:cs="Times New Roman"/>
+          <w:spacing w:val="-1"/>
+          <w:sz w:val="32"/>
+          <w:szCs w:val="32"/>
+        </w:rPr>
+        <w:t>c(</w:t>
+      </w:r>
+      <w:proofErr w:type="gramEnd"/>
+      <w:r>
+        <w:rPr>
+          <w:rFonts w:ascii="Georgia" w:eastAsia="Times New Roman" w:hAnsi="Georgia" w:cs="Times New Roman"/>
+          <w:spacing w:val="-1"/>
+          <w:sz w:val="32"/>
+          <w:szCs w:val="32"/>
+        </w:rPr>
+        <w:t>t-1) : Memory from last LSTM unit</w:t>
+      </w:r>
+    </w:p>
+    <w:p>
+      <w:pPr>
+        <w:shd w:val="clear" w:color="auto" w:fill="FFFFFF"/>
+        <w:spacing w:before="435" w:after="0" w:line="240" w:lineRule="auto"/>
+        <w:rPr>
+          <w:rFonts w:ascii="Georgia" w:eastAsia="Times New Roman" w:hAnsi="Georgia" w:cs="Times New Roman"/>
+          <w:spacing w:val="-1"/>
+          <w:sz w:val="32"/>
+          <w:szCs w:val="32"/>
+        </w:rPr>
+      </w:pPr>
+      <w:r>
+        <w:rPr>
+          <w:rFonts w:ascii="Georgia" w:eastAsia="Times New Roman" w:hAnsi="Georgia" w:cs="Times New Roman"/>
+          <w:spacing w:val="-1"/>
+          <w:sz w:val="32"/>
+          <w:szCs w:val="32"/>
+        </w:rPr>
+        <w:t xml:space="preserve">g) </w:t>
+      </w:r>
+      <w:proofErr w:type="gramStart"/>
+      <w:r>
+        <w:rPr>
+          <w:rFonts w:ascii="Georgia" w:eastAsia="Times New Roman" w:hAnsi="Georgia" w:cs="Times New Roman"/>
+          <w:spacing w:val="-1"/>
+          <w:sz w:val="32"/>
+          <w:szCs w:val="32"/>
+        </w:rPr>
+        <w:t>X(</w:t>
+      </w:r>
+      <w:proofErr w:type="gramEnd"/>
+      <w:r>
+        <w:rPr>
+          <w:rFonts w:ascii="Georgia" w:eastAsia="Times New Roman" w:hAnsi="Georgia" w:cs="Times New Roman"/>
+          <w:spacing w:val="-1"/>
+          <w:sz w:val="32"/>
+          <w:szCs w:val="32"/>
+        </w:rPr>
+        <w:t>t) : Current input</w:t>
+      </w:r>
+    </w:p>
+    <w:p>
+      <w:pPr>
+        <w:shd w:val="clear" w:color="auto" w:fill="FFFFFF"/>
+        <w:spacing w:before="435" w:after="0" w:line="240" w:lineRule="auto"/>
+        <w:rPr>
+          <w:rFonts w:ascii="Georgia" w:eastAsia="Times New Roman" w:hAnsi="Georgia" w:cs="Times New Roman"/>
+          <w:spacing w:val="-1"/>
+          <w:sz w:val="32"/>
+          <w:szCs w:val="32"/>
+        </w:rPr>
+      </w:pPr>
+      <w:r>
+        <w:rPr>
+          <w:rFonts w:ascii="Georgia" w:eastAsia="Times New Roman" w:hAnsi="Georgia" w:cs="Times New Roman"/>
+          <w:spacing w:val="-1"/>
+          <w:sz w:val="32"/>
+          <w:szCs w:val="32"/>
+        </w:rPr>
+        <w:t xml:space="preserve">h) </w:t>
+      </w:r>
+      <w:proofErr w:type="gramStart"/>
+      <w:r>
+        <w:rPr>
+          <w:rFonts w:ascii="Georgia" w:eastAsia="Times New Roman" w:hAnsi="Georgia" w:cs="Times New Roman"/>
+          <w:spacing w:val="-1"/>
+          <w:sz w:val="32"/>
+          <w:szCs w:val="32"/>
+        </w:rPr>
+        <w:t>c(</w:t>
+      </w:r>
+      <w:proofErr w:type="gramEnd"/>
+      <w:r>
+        <w:rPr>
+          <w:rFonts w:ascii="Georgia" w:eastAsia="Times New Roman" w:hAnsi="Georgia" w:cs="Times New Roman"/>
+          <w:spacing w:val="-1"/>
+          <w:sz w:val="32"/>
+          <w:szCs w:val="32"/>
+        </w:rPr>
+        <w:t>t) : New updated memory</w:t>
+      </w:r>
+    </w:p>
+    <w:p>
+      <w:pPr>
+        <w:shd w:val="clear" w:color="auto" w:fill="FFFFFF"/>
+        <w:spacing w:before="435" w:after="0" w:line="240" w:lineRule="auto"/>
+        <w:rPr>
+          <w:rFonts w:ascii="Georgia" w:eastAsia="Times New Roman" w:hAnsi="Georgia" w:cs="Times New Roman"/>
+          <w:spacing w:val="-1"/>
+          <w:sz w:val="32"/>
+          <w:szCs w:val="32"/>
+        </w:rPr>
+      </w:pPr>
+      <w:proofErr w:type="spellStart"/>
+      <w:r>
+        <w:rPr>
+          <w:rFonts w:ascii="Georgia" w:eastAsia="Times New Roman" w:hAnsi="Georgia" w:cs="Times New Roman"/>
+          <w:spacing w:val="-1"/>
+          <w:sz w:val="32"/>
+          <w:szCs w:val="32"/>
+        </w:rPr>
+        <w:t>i</w:t>
+      </w:r>
+      <w:proofErr w:type="spellEnd"/>
+      <w:r>
+        <w:rPr>
+          <w:rFonts w:ascii="Georgia" w:eastAsia="Times New Roman" w:hAnsi="Georgia" w:cs="Times New Roman"/>
+          <w:spacing w:val="-1"/>
+          <w:sz w:val="32"/>
+          <w:szCs w:val="32"/>
+        </w:rPr>
+        <w:t xml:space="preserve">) </w:t>
+      </w:r>
+      <w:proofErr w:type="gramStart"/>
+      <w:r>
+        <w:rPr>
+          <w:rFonts w:ascii="Georgia" w:eastAsia="Times New Roman" w:hAnsi="Georgia" w:cs="Times New Roman"/>
+          <w:spacing w:val="-1"/>
+          <w:sz w:val="32"/>
+          <w:szCs w:val="32"/>
+        </w:rPr>
+        <w:t>h(</w:t>
+      </w:r>
+      <w:proofErr w:type="gramEnd"/>
+      <w:r>
+        <w:rPr>
+          <w:rFonts w:ascii="Georgia" w:eastAsia="Times New Roman" w:hAnsi="Georgia" w:cs="Times New Roman"/>
+          <w:spacing w:val="-1"/>
+          <w:sz w:val="32"/>
+          <w:szCs w:val="32"/>
+        </w:rPr>
+        <w:t>t) : Current output</w:t>
+      </w:r>
+    </w:p>
+    <w:p>
+      <w:pPr>
+        <w:shd w:val="clear" w:color="auto" w:fill="FFFFFF"/>
+        <w:spacing w:before="840" w:after="0" w:line="240" w:lineRule="auto"/>
+        <w:outlineLvl w:val="2"/>
+        <w:rPr>
+          <w:rFonts w:ascii="Lucida Sans Unicode" w:eastAsia="Times New Roman" w:hAnsi="Lucida Sans Unicode" w:cs="Lucida Sans Unicode"/>
+          <w:b/>
+          <w:bCs/>
+          <w:spacing w:val="-4"/>
+          <w:sz w:val="51"/>
+          <w:szCs w:val="51"/>
+        </w:rPr>
+      </w:pPr>
+      <w:r>
+        <w:rPr>
+          <w:rFonts w:ascii="Lucida Sans Unicode" w:eastAsia="Times New Roman" w:hAnsi="Lucida Sans Unicode" w:cs="Lucida Sans Unicode"/>
+          <w:b/>
+          <w:bCs/>
+          <w:spacing w:val="-4"/>
+          <w:sz w:val="51"/>
+          <w:szCs w:val="51"/>
+        </w:rPr>
+        <w:t xml:space="preserve">Why </w:t>
+      </w:r>
+      <w:proofErr w:type="spellStart"/>
+      <w:r>
+        <w:rPr>
+          <w:rFonts w:ascii="Lucida Sans Unicode" w:eastAsia="Times New Roman" w:hAnsi="Lucida Sans Unicode" w:cs="Lucida Sans Unicode"/>
+          <w:b/>
+          <w:bCs/>
+          <w:spacing w:val="-4"/>
+          <w:sz w:val="51"/>
+          <w:szCs w:val="51"/>
+        </w:rPr>
+        <w:t>tanh</w:t>
+      </w:r>
+      <w:proofErr w:type="spellEnd"/>
+      <w:r>
+        <w:rPr>
+          <w:rFonts w:ascii="Lucida Sans Unicode" w:eastAsia="Times New Roman" w:hAnsi="Lucida Sans Unicode" w:cs="Lucida Sans Unicode"/>
+          <w:b/>
+          <w:bCs/>
+          <w:spacing w:val="-4"/>
+          <w:sz w:val="51"/>
+          <w:szCs w:val="51"/>
+        </w:rPr>
+        <w:t>?</w:t>
+      </w:r>
+    </w:p>
+    <w:p>
+      <w:pPr>
+        <w:shd w:val="clear" w:color="auto" w:fill="FFFFFF"/>
+        <w:spacing w:before="120" w:after="0" w:line="240" w:lineRule="auto"/>
+        <w:rPr>
+          <w:rFonts w:ascii="Georgia" w:eastAsia="Times New Roman" w:hAnsi="Georgia" w:cs="Times New Roman"/>
+          <w:spacing w:val="-1"/>
+          <w:sz w:val="32"/>
+          <w:szCs w:val="32"/>
+        </w:rPr>
+      </w:pPr>
+      <w:r>
+        <w:rPr>
+          <w:rFonts w:ascii="Georgia" w:eastAsia="Times New Roman" w:hAnsi="Georgia" w:cs="Times New Roman"/>
+          <w:spacing w:val="-1"/>
+          <w:sz w:val="32"/>
+          <w:szCs w:val="32"/>
+        </w:rPr>
+        <w:t>To overcome the vanishing gradient problem, we need a function whose second derivative can sustain for a long range before going to zero. </w:t>
+      </w:r>
+      <w:proofErr w:type="spellStart"/>
+      <w:proofErr w:type="gramStart"/>
+      <w:r>
+        <w:rPr>
+          <w:rFonts w:ascii="Georgia" w:eastAsia="Times New Roman" w:hAnsi="Georgia" w:cs="Times New Roman"/>
+          <w:i/>
+          <w:iCs/>
+          <w:spacing w:val="-1"/>
+          <w:sz w:val="32"/>
+        </w:rPr>
+        <w:t>tanh</w:t>
+      </w:r>
+      <w:proofErr w:type="spellEnd"/>
+      <w:proofErr w:type="gramEnd"/>
+      <w:r>
+        <w:rPr>
+          <w:rFonts w:ascii="Georgia" w:eastAsia="Times New Roman" w:hAnsi="Georgia" w:cs="Times New Roman"/>
+          <w:spacing w:val="-1"/>
+          <w:sz w:val="32"/>
+          <w:szCs w:val="32"/>
+        </w:rPr>
+        <w:t> is a suitable function with the above property.</w:t>
+      </w:r>
+    </w:p>
+    <w:p>
+      <w:pPr>
+        <w:shd w:val="clear" w:color="auto" w:fill="FFFFFF"/>
+        <w:spacing w:before="840" w:after="0" w:line="240" w:lineRule="auto"/>
+        <w:outlineLvl w:val="2"/>
+        <w:rPr>
+          <w:rFonts w:ascii="Lucida Sans Unicode" w:eastAsia="Times New Roman" w:hAnsi="Lucida Sans Unicode" w:cs="Lucida Sans Unicode"/>
+          <w:b/>
+          <w:bCs/>
+          <w:spacing w:val="-4"/>
+          <w:sz w:val="51"/>
+          <w:szCs w:val="51"/>
+        </w:rPr>
+      </w:pPr>
+      <w:r>
+        <w:rPr>
+          <w:rFonts w:ascii="Lucida Sans Unicode" w:eastAsia="Times New Roman" w:hAnsi="Lucida Sans Unicode" w:cs="Lucida Sans Unicode"/>
+          <w:b/>
+          <w:bCs/>
+          <w:spacing w:val="-4"/>
+          <w:sz w:val="51"/>
+          <w:szCs w:val="51"/>
+        </w:rPr>
+        <w:t>Why Sigmoid?</w:t>
+      </w:r>
+    </w:p>
+    <w:p>
+      <w:pPr>
+        <w:shd w:val="clear" w:color="auto" w:fill="FFFFFF"/>
+        <w:spacing w:before="120" w:after="0" w:line="240" w:lineRule="auto"/>
+        <w:rPr>
+          <w:rFonts w:ascii="Georgia" w:eastAsia="Times New Roman" w:hAnsi="Georgia" w:cs="Times New Roman"/>
+          <w:spacing w:val="-1"/>
+          <w:sz w:val="32"/>
+          <w:szCs w:val="32"/>
+        </w:rPr>
+      </w:pPr>
+      <w:r>
+        <w:rPr>
+          <w:rFonts w:ascii="Georgia" w:eastAsia="Times New Roman" w:hAnsi="Georgia" w:cs="Times New Roman"/>
+          <w:spacing w:val="-1"/>
+          <w:sz w:val="32"/>
+          <w:szCs w:val="32"/>
+        </w:rPr>
+        <w:lastRenderedPageBreak/>
+        <w:t>As Sigmoid can output 0 or 1, it can be used to forget or remember the information.</w:t>
+      </w:r>
+    </w:p>
+    <w:p>
+      <w:pPr>
+        <w:shd w:val="clear" w:color="auto" w:fill="FFFFFF"/>
+        <w:spacing w:before="435" w:after="0" w:line="240" w:lineRule="auto"/>
+        <w:rPr>
+          <w:rFonts w:ascii="Georgia" w:eastAsia="Times New Roman" w:hAnsi="Georgia" w:cs="Times New Roman"/>
+          <w:spacing w:val="-1"/>
+          <w:sz w:val="32"/>
+          <w:szCs w:val="32"/>
+        </w:rPr>
+      </w:pPr>
+      <w:r>
+        <w:rPr>
+          <w:rFonts w:ascii="Georgia" w:eastAsia="Times New Roman" w:hAnsi="Georgia" w:cs="Times New Roman"/>
+          <w:spacing w:val="-1"/>
+          <w:sz w:val="32"/>
+          <w:szCs w:val="32"/>
+        </w:rPr>
+        <w:t xml:space="preserve">Information passes through many such LSTM </w:t>
+      </w:r>
+      <w:proofErr w:type="spellStart"/>
+      <w:r>
+        <w:rPr>
+          <w:rFonts w:ascii="Georgia" w:eastAsia="Times New Roman" w:hAnsi="Georgia" w:cs="Times New Roman"/>
+          <w:spacing w:val="-1"/>
+          <w:sz w:val="32"/>
+          <w:szCs w:val="32"/>
+        </w:rPr>
+        <w:t>units.There</w:t>
+      </w:r>
+      <w:proofErr w:type="spellEnd"/>
+      <w:r>
+        <w:rPr>
+          <w:rFonts w:ascii="Georgia" w:eastAsia="Times New Roman" w:hAnsi="Georgia" w:cs="Times New Roman"/>
+          <w:spacing w:val="-1"/>
+          <w:sz w:val="32"/>
+          <w:szCs w:val="32"/>
+        </w:rPr>
+        <w:t xml:space="preserve"> are three main components of an LSTM unit which are labeled in the diagram:</w:t>
+      </w:r>
+    </w:p>
+    <w:p>
+      <w:pPr>
+        <w:numPr>
+          <w:ilvl w:val="0"/>
+          <w:numId w:val="1"/>
+        </w:numPr>
+        <w:shd w:val="clear" w:color="auto" w:fill="FFFFFF"/>
+        <w:spacing w:before="100" w:beforeAutospacing="1" w:after="210" w:line="240" w:lineRule="auto"/>
+        <w:ind w:left="450"/>
+        <w:rPr>
+          <w:rFonts w:ascii="Georgia" w:eastAsia="Times New Roman" w:hAnsi="Georgia" w:cs="Segoe UI"/>
+          <w:spacing w:val="-1"/>
+          <w:sz w:val="32"/>
+          <w:szCs w:val="32"/>
+        </w:rPr>
+      </w:pPr>
+      <w:r>
+        <w:rPr>
+          <w:rFonts w:ascii="Georgia" w:eastAsia="Times New Roman" w:hAnsi="Georgia" w:cs="Segoe UI"/>
+          <w:spacing w:val="-1"/>
+          <w:sz w:val="32"/>
+          <w:szCs w:val="32"/>
+        </w:rPr>
+        <w:t xml:space="preserve">LSTM has a special architecture which enables it to forget the unnecessary information .The sigmoid layer takes the input X(t) and h(t-1) and decides which parts from old output should be removed (by outputting a 0). In our example, when the input is ‘He has a female friend Maria’, the gender of ‘David’ can be forgotten because the subject has changed to ‘Maria’. This gate is called forget gate </w:t>
+      </w:r>
+      <w:proofErr w:type="gramStart"/>
+      <w:r>
+        <w:rPr>
+          <w:rFonts w:ascii="Georgia" w:eastAsia="Times New Roman" w:hAnsi="Georgia" w:cs="Segoe UI"/>
+          <w:spacing w:val="-1"/>
+          <w:sz w:val="32"/>
+          <w:szCs w:val="32"/>
+        </w:rPr>
+        <w:t>f(</w:t>
+      </w:r>
+      <w:proofErr w:type="gramEnd"/>
+      <w:r>
+        <w:rPr>
+          <w:rFonts w:ascii="Georgia" w:eastAsia="Times New Roman" w:hAnsi="Georgia" w:cs="Segoe UI"/>
+          <w:spacing w:val="-1"/>
+          <w:sz w:val="32"/>
+          <w:szCs w:val="32"/>
+        </w:rPr>
+        <w:t xml:space="preserve">t). The output of this gate is </w:t>
+      </w:r>
+      <w:proofErr w:type="gramStart"/>
+      <w:r>
+        <w:rPr>
+          <w:rFonts w:ascii="Georgia" w:eastAsia="Times New Roman" w:hAnsi="Georgia" w:cs="Segoe UI"/>
+          <w:spacing w:val="-1"/>
+          <w:sz w:val="32"/>
+          <w:szCs w:val="32"/>
+        </w:rPr>
+        <w:t>f(</w:t>
+      </w:r>
+      <w:proofErr w:type="gramEnd"/>
+      <w:r>
+        <w:rPr>
+          <w:rFonts w:ascii="Georgia" w:eastAsia="Times New Roman" w:hAnsi="Georgia" w:cs="Segoe UI"/>
+          <w:spacing w:val="-1"/>
+          <w:sz w:val="32"/>
+          <w:szCs w:val="32"/>
+        </w:rPr>
+        <w:t>t)*c(t-1).</w:t>
+      </w:r>
+    </w:p>
+    <w:p>
+      <w:pPr>
+        <w:numPr>
+          <w:ilvl w:val="0"/>
+          <w:numId w:val="1"/>
+        </w:numPr>
+        <w:shd w:val="clear" w:color="auto" w:fill="FFFFFF"/>
+        <w:spacing w:before="100" w:beforeAutospacing="1" w:after="210" w:line="240" w:lineRule="auto"/>
+        <w:ind w:left="450"/>
+        <w:rPr>
+          <w:rFonts w:ascii="Georgia" w:eastAsia="Times New Roman" w:hAnsi="Georgia" w:cs="Segoe UI"/>
+          <w:spacing w:val="-1"/>
+          <w:sz w:val="32"/>
+          <w:szCs w:val="32"/>
+        </w:rPr>
+      </w:pPr>
+      <w:r>
+        <w:rPr>
+          <w:rFonts w:ascii="Georgia" w:eastAsia="Times New Roman" w:hAnsi="Georgia" w:cs="Segoe UI"/>
+          <w:spacing w:val="-1"/>
+          <w:sz w:val="32"/>
+          <w:szCs w:val="32"/>
+        </w:rPr>
+        <w:t xml:space="preserve">The next step is to decide and store information from the new input </w:t>
+      </w:r>
+      <w:proofErr w:type="gramStart"/>
+      <w:r>
+        <w:rPr>
+          <w:rFonts w:ascii="Georgia" w:eastAsia="Times New Roman" w:hAnsi="Georgia" w:cs="Segoe UI"/>
+          <w:spacing w:val="-1"/>
+          <w:sz w:val="32"/>
+          <w:szCs w:val="32"/>
+        </w:rPr>
+        <w:t>X(</w:t>
+      </w:r>
+      <w:proofErr w:type="gramEnd"/>
+      <w:r>
+        <w:rPr>
+          <w:rFonts w:ascii="Georgia" w:eastAsia="Times New Roman" w:hAnsi="Georgia" w:cs="Segoe UI"/>
+          <w:spacing w:val="-1"/>
+          <w:sz w:val="32"/>
+          <w:szCs w:val="32"/>
+        </w:rPr>
+        <w:t>t) in the cell state. A Sigmoid layer decides which of the new information should be updated or ignored. A </w:t>
+      </w:r>
+      <w:proofErr w:type="spellStart"/>
+      <w:r>
+        <w:rPr>
+          <w:rFonts w:ascii="Georgia" w:eastAsia="Times New Roman" w:hAnsi="Georgia" w:cs="Segoe UI"/>
+          <w:i/>
+          <w:iCs/>
+          <w:spacing w:val="-1"/>
+          <w:sz w:val="32"/>
+        </w:rPr>
+        <w:t>tanh</w:t>
+      </w:r>
+      <w:proofErr w:type="spellEnd"/>
+      <w:r>
+        <w:rPr>
+          <w:rFonts w:ascii="Georgia" w:eastAsia="Times New Roman" w:hAnsi="Georgia" w:cs="Segoe UI"/>
+          <w:spacing w:val="-1"/>
+          <w:sz w:val="32"/>
+          <w:szCs w:val="32"/>
+        </w:rPr>
+        <w:t xml:space="preserve"> layer creates a vector of all the possible values from the new input. These two are multiplied to update the new cell sate. This new memory is then added to old memory </w:t>
+      </w:r>
+      <w:proofErr w:type="gramStart"/>
+      <w:r>
+        <w:rPr>
+          <w:rFonts w:ascii="Georgia" w:eastAsia="Times New Roman" w:hAnsi="Georgia" w:cs="Segoe UI"/>
+          <w:spacing w:val="-1"/>
+          <w:sz w:val="32"/>
+          <w:szCs w:val="32"/>
+        </w:rPr>
+        <w:t>c(</w:t>
+      </w:r>
+      <w:proofErr w:type="gramEnd"/>
+      <w:r>
+        <w:rPr>
+          <w:rFonts w:ascii="Georgia" w:eastAsia="Times New Roman" w:hAnsi="Georgia" w:cs="Segoe UI"/>
+          <w:spacing w:val="-1"/>
+          <w:sz w:val="32"/>
+          <w:szCs w:val="32"/>
+        </w:rPr>
+        <w:t xml:space="preserve">t-1) to give c(t). In our example, for the new input </w:t>
+      </w:r>
+      <w:proofErr w:type="gramStart"/>
+      <w:r>
+        <w:rPr>
+          <w:rFonts w:ascii="Georgia" w:eastAsia="Times New Roman" w:hAnsi="Georgia" w:cs="Segoe UI"/>
+          <w:spacing w:val="-1"/>
+          <w:sz w:val="32"/>
+          <w:szCs w:val="32"/>
+        </w:rPr>
+        <w:t>‘ He</w:t>
+      </w:r>
+      <w:proofErr w:type="gramEnd"/>
+      <w:r>
+        <w:rPr>
+          <w:rFonts w:ascii="Georgia" w:eastAsia="Times New Roman" w:hAnsi="Georgia" w:cs="Segoe UI"/>
+          <w:spacing w:val="-1"/>
+          <w:sz w:val="32"/>
+          <w:szCs w:val="32"/>
+        </w:rPr>
+        <w:t xml:space="preserve"> has a female friend Maria’, the gender of Maria will be updated. When the input is ‘Maria works as a cook in a famous restaurant in New York whom he met recently in a school alumni meet’, the words like ‘famous’, ‘school alumni meet’ can be ignored and words like ‘cook, ‘restaurant’ and ‘New York’ will be updated.</w:t>
+      </w:r>
+    </w:p>
+    <w:p>
+      <w:pPr>
+        <w:numPr>
+          <w:ilvl w:val="0"/>
+          <w:numId w:val="1"/>
+        </w:numPr>
+        <w:shd w:val="clear" w:color="auto" w:fill="FFFFFF"/>
+        <w:spacing w:before="100" w:beforeAutospacing="1" w:after="0" w:line="240" w:lineRule="auto"/>
+        <w:ind w:left="450"/>
+        <w:rPr>
+          <w:rFonts w:ascii="Georgia" w:eastAsia="Times New Roman" w:hAnsi="Georgia" w:cs="Segoe UI"/>
+          <w:spacing w:val="-1"/>
+          <w:sz w:val="32"/>
+          <w:szCs w:val="32"/>
+        </w:rPr>
+      </w:pPr>
+      <w:r>
+        <w:rPr>
+          <w:rFonts w:ascii="Georgia" w:eastAsia="Times New Roman" w:hAnsi="Georgia" w:cs="Segoe UI"/>
+          <w:spacing w:val="-1"/>
+          <w:sz w:val="32"/>
+          <w:szCs w:val="32"/>
+        </w:rPr>
+        <w:t>Finally, we need to decide what we’re going to output. A sigmoid layer decides which parts of the cell state we are going to output. Then, we put the cell state through a </w:t>
+      </w:r>
+      <w:proofErr w:type="spellStart"/>
+      <w:r>
+        <w:rPr>
+          <w:rFonts w:ascii="Georgia" w:eastAsia="Times New Roman" w:hAnsi="Georgia" w:cs="Segoe UI"/>
+          <w:i/>
+          <w:iCs/>
+          <w:spacing w:val="-1"/>
+          <w:sz w:val="32"/>
+        </w:rPr>
+        <w:t>tanh</w:t>
+      </w:r>
+      <w:proofErr w:type="spellEnd"/>
+      <w:r>
+        <w:rPr>
+          <w:rFonts w:ascii="Georgia" w:eastAsia="Times New Roman" w:hAnsi="Georgia" w:cs="Segoe UI"/>
+          <w:spacing w:val="-1"/>
+          <w:sz w:val="32"/>
+          <w:szCs w:val="32"/>
+        </w:rPr>
+        <w:t xml:space="preserve"> generating all the possible values and multiply it by the output of the sigmoid gate, so that we only output the parts we decided to. In our example, we want to predict the blank word, our model knows that it is a noun related to ‘cook’ from its </w:t>
+      </w:r>
+      <w:proofErr w:type="gramStart"/>
+      <w:r>
+        <w:rPr>
+          <w:rFonts w:ascii="Georgia" w:eastAsia="Times New Roman" w:hAnsi="Georgia" w:cs="Segoe UI"/>
+          <w:spacing w:val="-1"/>
+          <w:sz w:val="32"/>
+          <w:szCs w:val="32"/>
+        </w:rPr>
+        <w:t>memory,</w:t>
+      </w:r>
+      <w:proofErr w:type="gramEnd"/>
+      <w:r>
+        <w:rPr>
+          <w:rFonts w:ascii="Georgia" w:eastAsia="Times New Roman" w:hAnsi="Georgia" w:cs="Segoe UI"/>
+          <w:spacing w:val="-1"/>
+          <w:sz w:val="32"/>
+          <w:szCs w:val="32"/>
+        </w:rPr>
+        <w:t xml:space="preserve"> it can </w:t>
+      </w:r>
+      <w:r>
+        <w:rPr>
+          <w:rFonts w:ascii="Georgia" w:eastAsia="Times New Roman" w:hAnsi="Georgia" w:cs="Segoe UI"/>
+          <w:spacing w:val="-1"/>
+          <w:sz w:val="32"/>
+          <w:szCs w:val="32"/>
+        </w:rPr>
+        <w:lastRenderedPageBreak/>
+        <w:t xml:space="preserve">easily answer it as ‘cooking’. Our model does not learn this answer from the immediate </w:t>
+      </w:r>
+      <w:proofErr w:type="gramStart"/>
+      <w:r>
+        <w:rPr>
+          <w:rFonts w:ascii="Georgia" w:eastAsia="Times New Roman" w:hAnsi="Georgia" w:cs="Segoe UI"/>
+          <w:spacing w:val="-1"/>
+          <w:sz w:val="32"/>
+          <w:szCs w:val="32"/>
+        </w:rPr>
+        <w:t>dependency,</w:t>
+      </w:r>
+      <w:proofErr w:type="gramEnd"/>
+      <w:r>
+        <w:rPr>
+          <w:rFonts w:ascii="Georgia" w:eastAsia="Times New Roman" w:hAnsi="Georgia" w:cs="Segoe UI"/>
+          <w:spacing w:val="-1"/>
+          <w:sz w:val="32"/>
+          <w:szCs w:val="32"/>
+        </w:rPr>
+        <w:t xml:space="preserve"> rather it learnt it from long term dependency.</w:t>
+      </w:r>
+    </w:p>
+    <w:p>
+      <w:pPr>
+        <w:shd w:val="clear" w:color="auto" w:fill="FFFFFF"/>
+        <w:spacing w:before="435" w:after="0" w:line="240" w:lineRule="auto"/>
+        <w:rPr>
+          <w:rFonts w:ascii="Georgia" w:eastAsia="Times New Roman" w:hAnsi="Georgia" w:cs="Times New Roman"/>
+          <w:spacing w:val="-1"/>
+          <w:sz w:val="32"/>
+          <w:szCs w:val="32"/>
+        </w:rPr>
+      </w:pPr>
+      <w:r>
+        <w:rPr>
+          <w:rFonts w:ascii="Georgia" w:eastAsia="Times New Roman" w:hAnsi="Georgia" w:cs="Times New Roman"/>
+          <w:spacing w:val="-1"/>
+          <w:sz w:val="32"/>
+          <w:szCs w:val="32"/>
+        </w:rPr>
+        <w:t>We just saw that there is a big difference in the architecture of a typical RNN and a LSTM. In LSTM, our model learns what information to store in long term memory and what to get rid of.</w:t>
+      </w:r>
+    </w:p>
+    <w:p>
+      <w:pPr>
+        <w:shd w:val="clear" w:color="auto" w:fill="FFFFFF"/>
+        <w:spacing w:before="840" w:after="0" w:line="240" w:lineRule="auto"/>
+        <w:outlineLvl w:val="2"/>
+        <w:rPr>
+          <w:rFonts w:ascii="Lucida Sans Unicode" w:eastAsia="Times New Roman" w:hAnsi="Lucida Sans Unicode" w:cs="Lucida Sans Unicode"/>
+          <w:b/>
+          <w:bCs/>
+          <w:spacing w:val="-4"/>
+          <w:sz w:val="51"/>
+          <w:szCs w:val="51"/>
+        </w:rPr>
+      </w:pPr>
+      <w:r>
+        <w:rPr>
+          <w:rFonts w:ascii="Lucida Sans Unicode" w:eastAsia="Times New Roman" w:hAnsi="Lucida Sans Unicode" w:cs="Lucida Sans Unicode"/>
+          <w:b/>
+          <w:bCs/>
+          <w:spacing w:val="-4"/>
+          <w:sz w:val="51"/>
+          <w:szCs w:val="51"/>
+        </w:rPr>
+        <w:t>Quick implementation of LSTM for Sentimental Analysis</w:t>
+      </w:r>
+    </w:p>
+    <w:p>
+      <w:pPr>
+        <w:shd w:val="clear" w:color="auto" w:fill="FFFFFF"/>
+        <w:spacing w:before="120" w:after="0" w:line="240" w:lineRule="auto"/>
+        <w:rPr>
+          <w:rFonts w:ascii="Georgia" w:eastAsia="Times New Roman" w:hAnsi="Georgia" w:cs="Times New Roman"/>
+          <w:spacing w:val="-1"/>
+          <w:sz w:val="32"/>
+          <w:szCs w:val="32"/>
+        </w:rPr>
+      </w:pPr>
+      <w:r>
+        <w:rPr>
+          <w:rFonts w:ascii="Georgia" w:eastAsia="Times New Roman" w:hAnsi="Georgia" w:cs="Times New Roman"/>
+          <w:spacing w:val="-1"/>
+          <w:sz w:val="32"/>
+          <w:szCs w:val="32"/>
+        </w:rPr>
+        <w:t>Here, I used LSTM on the reviews data from </w:t>
+      </w:r>
+      <w:hyperlink r:id="rId17" w:tgtFrame="_blank" w:history="1">
+        <w:r>
+          <w:rPr>
+            <w:rFonts w:ascii="Georgia" w:eastAsia="Times New Roman" w:hAnsi="Georgia" w:cs="Times New Roman"/>
+            <w:color w:val="0000FF"/>
+            <w:spacing w:val="-1"/>
+            <w:sz w:val="32"/>
+          </w:rPr>
+          <w:t>Yelp open dataset</w:t>
+        </w:r>
+      </w:hyperlink>
+      <w:r>
+        <w:rPr>
+          <w:rFonts w:ascii="Georgia" w:eastAsia="Times New Roman" w:hAnsi="Georgia" w:cs="Times New Roman"/>
+          <w:spacing w:val="-1"/>
+          <w:sz w:val="32"/>
+          <w:szCs w:val="32"/>
+        </w:rPr>
+        <w:t xml:space="preserve"> for sentiment analysis using </w:t>
+      </w:r>
+      <w:proofErr w:type="spellStart"/>
+      <w:r>
+        <w:rPr>
+          <w:rFonts w:ascii="Georgia" w:eastAsia="Times New Roman" w:hAnsi="Georgia" w:cs="Times New Roman"/>
+          <w:spacing w:val="-1"/>
+          <w:sz w:val="32"/>
+          <w:szCs w:val="32"/>
+        </w:rPr>
+        <w:t>keras</w:t>
+      </w:r>
+      <w:proofErr w:type="spellEnd"/>
+      <w:r>
+        <w:rPr>
+          <w:rFonts w:ascii="Georgia" w:eastAsia="Times New Roman" w:hAnsi="Georgia" w:cs="Times New Roman"/>
+          <w:spacing w:val="-1"/>
+          <w:sz w:val="32"/>
+          <w:szCs w:val="32"/>
+        </w:rPr>
+        <w:t>.</w:t>
+      </w:r>
+    </w:p>
+    <w:p>
+      <w:pPr>
+        <w:shd w:val="clear" w:color="auto" w:fill="FFFFFF"/>
+        <w:spacing w:before="435" w:after="0" w:line="240" w:lineRule="auto"/>
+        <w:rPr>
+          <w:rFonts w:ascii="Georgia" w:eastAsia="Times New Roman" w:hAnsi="Georgia" w:cs="Times New Roman"/>
+          <w:spacing w:val="-1"/>
+          <w:sz w:val="32"/>
+          <w:szCs w:val="32"/>
+        </w:rPr>
+      </w:pPr>
+      <w:r>
+        <w:rPr>
+          <w:rFonts w:ascii="Georgia" w:eastAsia="Times New Roman" w:hAnsi="Georgia" w:cs="Times New Roman"/>
+          <w:spacing w:val="-1"/>
+          <w:sz w:val="32"/>
+          <w:szCs w:val="32"/>
+        </w:rPr>
+        <w:t>This is what my data looks like.</w:t>
+      </w:r>
+    </w:p>
+    <w:p>
+      <w:pPr>
+        <w:spacing w:after="100" w:line="240" w:lineRule="auto"/>
+        <w:rPr>
+          <w:rFonts w:ascii="Times New Roman" w:eastAsia="Times New Roman" w:hAnsi="Times New Roman" w:cs="Times New Roman"/>
+          <w:sz w:val="24"/>
+          <w:szCs w:val="24"/>
+        </w:rPr>
+      </w:pPr>
+      <w:r>
+        <w:rPr>
+          <w:rFonts w:ascii="Times New Roman" w:eastAsia="Times New Roman" w:hAnsi="Times New Roman" w:cs="Times New Roman"/>
+          <w:noProof/>
+          <w:sz w:val="24"/>
+          <w:szCs w:val="24"/>
+        </w:rPr>
+        <w:drawing>
+          <wp:inline distT="0" distB="0" distL="0" distR="0">
+            <wp:extent cx="7620000" cy="2514600"/>
+            <wp:effectExtent l="19050" t="0" r="0" b="0"/>
+            <wp:docPr id="11" name="Picture 4" descr="https://cdn-images-1.medium.com/max/800/1*pOZ3Dcc27oPlbt6dE-FbSg.png"/>
+            <wp:cNvGraphicFramePr>
+              <a:graphicFrameLocks xmlns:a="http://schemas.openxmlformats.org/drawingml/2006/main" noChangeAspect="1"/>
+            </wp:cNvGraphicFramePr>
+            <a:graphic xmlns:a="http://schemas.openxmlformats.org/drawingml/2006/main">
+              <a:graphicData uri="http://schemas.openxmlformats.org/drawingml/2006/picture">
+                <pic:pic xmlns:pic="http://schemas.openxmlformats.org/drawingml/2006/picture">
+                  <pic:nvPicPr>
+                    <pic:cNvPr id="0" name="Picture 4" descr="https://cdn-images-1.medium.com/max/800/1*pOZ3Dcc27oPlbt6dE-FbSg.png"/>
+                    <pic:cNvPicPr>
+                      <a:picLocks noChangeAspect="1" noChangeArrowheads="1"/>
+                    </pic:cNvPicPr>
+                  </pic:nvPicPr>
+                  <pic:blipFill>
+                    <a:blip r:embed="rId18"/>
+                    <a:srcRect/>
+                    <a:stretch>
+                      <a:fillRect/>
+                    </a:stretch>
+                  </pic:blipFill>
+                  <pic:spPr bwMode="auto">
+                    <a:xfrm>
+                      <a:off x="0" y="0"/>
+                      <a:ext cx="7620000" cy="2514600"/>
+                    </a:xfrm>
+                    <a:prstGeom prst="rect">
+                      <a:avLst/>
+                    </a:prstGeom>
+                    <a:noFill/>
+                    <a:ln w="9525">
+                      <a:noFill/>
+                      <a:miter lim="800000"/>
+                      <a:headEnd/>
+                      <a:tailEnd/>
+                    </a:ln>
+                  </pic:spPr>
+                </pic:pic>
+              </a:graphicData>
+            </a:graphic>
+          </wp:inline>
+        </w:drawing>
+      </w:r>
+    </w:p>
+    <w:p>
+      <w:pPr>
+        <w:spacing w:after="0" w:line="240" w:lineRule="auto"/>
+        <w:rPr>
+          <w:rFonts w:ascii="Times New Roman" w:eastAsia="Times New Roman" w:hAnsi="Times New Roman" w:cs="Times New Roman"/>
+          <w:sz w:val="24"/>
+          <w:szCs w:val="24"/>
+        </w:rPr>
+      </w:pPr>
+      <w:r>
+        <w:rPr>
+          <w:rFonts w:ascii="Times New Roman" w:eastAsia="Times New Roman" w:hAnsi="Times New Roman" w:cs="Times New Roman"/>
+          <w:sz w:val="24"/>
+          <w:szCs w:val="24"/>
+        </w:rPr>
+        <w:t>Dataset</w:t>
+      </w:r>
+    </w:p>
+    <w:p>
+      <w:pPr>
+        <w:shd w:val="clear" w:color="auto" w:fill="FFFFFF"/>
+        <w:spacing w:before="570" w:after="0" w:line="240" w:lineRule="auto"/>
+        <w:rPr>
+          <w:rFonts w:ascii="Georgia" w:eastAsia="Times New Roman" w:hAnsi="Georgia" w:cs="Times New Roman"/>
+          <w:spacing w:val="-1"/>
+          <w:sz w:val="32"/>
+          <w:szCs w:val="32"/>
+        </w:rPr>
+      </w:pPr>
+      <w:r>
+        <w:rPr>
+          <w:rFonts w:ascii="Georgia" w:eastAsia="Times New Roman" w:hAnsi="Georgia" w:cs="Times New Roman"/>
+          <w:spacing w:val="-1"/>
+          <w:sz w:val="32"/>
+          <w:szCs w:val="32"/>
+        </w:rPr>
+        <w:t xml:space="preserve">I used </w:t>
+      </w:r>
+      <w:proofErr w:type="spellStart"/>
+      <w:r>
+        <w:rPr>
+          <w:rFonts w:ascii="Georgia" w:eastAsia="Times New Roman" w:hAnsi="Georgia" w:cs="Times New Roman"/>
+          <w:spacing w:val="-1"/>
+          <w:sz w:val="32"/>
+          <w:szCs w:val="32"/>
+        </w:rPr>
+        <w:t>Tokenizer</w:t>
+      </w:r>
+      <w:proofErr w:type="spellEnd"/>
+      <w:r>
+        <w:rPr>
+          <w:rFonts w:ascii="Georgia" w:eastAsia="Times New Roman" w:hAnsi="Georgia" w:cs="Times New Roman"/>
+          <w:spacing w:val="-1"/>
+          <w:sz w:val="32"/>
+          <w:szCs w:val="32"/>
+        </w:rPr>
+        <w:t xml:space="preserve"> to </w:t>
+      </w:r>
+      <w:proofErr w:type="spellStart"/>
+      <w:r>
+        <w:rPr>
+          <w:rFonts w:ascii="Georgia" w:eastAsia="Times New Roman" w:hAnsi="Georgia" w:cs="Times New Roman"/>
+          <w:spacing w:val="-1"/>
+          <w:sz w:val="32"/>
+          <w:szCs w:val="32"/>
+        </w:rPr>
+        <w:t>vectorize</w:t>
+      </w:r>
+      <w:proofErr w:type="spellEnd"/>
+      <w:r>
+        <w:rPr>
+          <w:rFonts w:ascii="Georgia" w:eastAsia="Times New Roman" w:hAnsi="Georgia" w:cs="Times New Roman"/>
+          <w:spacing w:val="-1"/>
+          <w:sz w:val="32"/>
+          <w:szCs w:val="32"/>
+        </w:rPr>
+        <w:t xml:space="preserve"> the text and convert it into sequence of integers after restricting the </w:t>
+      </w:r>
+      <w:proofErr w:type="spellStart"/>
+      <w:r>
+        <w:rPr>
+          <w:rFonts w:ascii="Georgia" w:eastAsia="Times New Roman" w:hAnsi="Georgia" w:cs="Times New Roman"/>
+          <w:spacing w:val="-1"/>
+          <w:sz w:val="32"/>
+          <w:szCs w:val="32"/>
+        </w:rPr>
+        <w:t>tokenizer</w:t>
+      </w:r>
+      <w:proofErr w:type="spellEnd"/>
+      <w:r>
+        <w:rPr>
+          <w:rFonts w:ascii="Georgia" w:eastAsia="Times New Roman" w:hAnsi="Georgia" w:cs="Times New Roman"/>
+          <w:spacing w:val="-1"/>
+          <w:sz w:val="32"/>
+          <w:szCs w:val="32"/>
+        </w:rPr>
+        <w:t xml:space="preserve"> to use only top most </w:t>
+      </w:r>
+      <w:r>
+        <w:rPr>
+          <w:rFonts w:ascii="Georgia" w:eastAsia="Times New Roman" w:hAnsi="Georgia" w:cs="Times New Roman"/>
+          <w:spacing w:val="-1"/>
+          <w:sz w:val="32"/>
+          <w:szCs w:val="32"/>
+        </w:rPr>
+        <w:lastRenderedPageBreak/>
+        <w:t xml:space="preserve">common 2500 words. I used </w:t>
+      </w:r>
+      <w:proofErr w:type="spellStart"/>
+      <w:r>
+        <w:rPr>
+          <w:rFonts w:ascii="Georgia" w:eastAsia="Times New Roman" w:hAnsi="Georgia" w:cs="Times New Roman"/>
+          <w:spacing w:val="-1"/>
+          <w:sz w:val="32"/>
+          <w:szCs w:val="32"/>
+        </w:rPr>
+        <w:t>pad_sequences</w:t>
+      </w:r>
+      <w:proofErr w:type="spellEnd"/>
+      <w:r>
+        <w:rPr>
+          <w:rFonts w:ascii="Georgia" w:eastAsia="Times New Roman" w:hAnsi="Georgia" w:cs="Times New Roman"/>
+          <w:spacing w:val="-1"/>
+          <w:sz w:val="32"/>
+          <w:szCs w:val="32"/>
+        </w:rPr>
+        <w:t xml:space="preserve"> to convert the sequences into 2-D </w:t>
+      </w:r>
+      <w:proofErr w:type="spellStart"/>
+      <w:r>
+        <w:rPr>
+          <w:rFonts w:ascii="Georgia" w:eastAsia="Times New Roman" w:hAnsi="Georgia" w:cs="Times New Roman"/>
+          <w:spacing w:val="-1"/>
+          <w:sz w:val="32"/>
+          <w:szCs w:val="32"/>
+        </w:rPr>
+        <w:t>numpy</w:t>
+      </w:r>
+      <w:proofErr w:type="spellEnd"/>
+      <w:r>
+        <w:rPr>
+          <w:rFonts w:ascii="Georgia" w:eastAsia="Times New Roman" w:hAnsi="Georgia" w:cs="Times New Roman"/>
+          <w:spacing w:val="-1"/>
+          <w:sz w:val="32"/>
+          <w:szCs w:val="32"/>
+        </w:rPr>
+        <w:t xml:space="preserve"> array.</w:t>
+      </w:r>
+    </w:p>
+    <w:p>
+      <w:pPr>
+        <w:shd w:val="clear" w:color="auto" w:fill="FFFFFF"/>
+        <w:spacing w:before="570" w:after="0" w:line="240" w:lineRule="auto"/>
+        <w:rPr>
+          <w:rFonts w:ascii="Georgia" w:eastAsia="Times New Roman" w:hAnsi="Georgia" w:cs="Times New Roman"/>
+          <w:spacing w:val="-1"/>
+          <w:sz w:val="32"/>
+          <w:szCs w:val="32"/>
+        </w:rPr>
+      </w:pPr>
+      <w:r>
+        <w:rPr>
+          <w:rFonts w:ascii="Georgia" w:eastAsia="Times New Roman" w:hAnsi="Georgia" w:cs="Times New Roman"/>
+          <w:spacing w:val="-1"/>
+          <w:sz w:val="32"/>
+          <w:szCs w:val="32"/>
+        </w:rPr>
+        <w:t xml:space="preserve">Then, I built my LSTM </w:t>
+      </w:r>
+      <w:proofErr w:type="spellStart"/>
+      <w:r>
+        <w:rPr>
+          <w:rFonts w:ascii="Georgia" w:eastAsia="Times New Roman" w:hAnsi="Georgia" w:cs="Times New Roman"/>
+          <w:spacing w:val="-1"/>
+          <w:sz w:val="32"/>
+          <w:szCs w:val="32"/>
+        </w:rPr>
+        <w:t>network.There</w:t>
+      </w:r>
+      <w:proofErr w:type="spellEnd"/>
+      <w:r>
+        <w:rPr>
+          <w:rFonts w:ascii="Georgia" w:eastAsia="Times New Roman" w:hAnsi="Georgia" w:cs="Times New Roman"/>
+          <w:spacing w:val="-1"/>
+          <w:sz w:val="32"/>
+          <w:szCs w:val="32"/>
+        </w:rPr>
+        <w:t xml:space="preserve"> are a few hyper parameters:</w:t>
+      </w:r>
+    </w:p>
+    <w:p>
+      <w:pPr>
+        <w:numPr>
+          <w:ilvl w:val="0"/>
+          <w:numId w:val="2"/>
+        </w:numPr>
+        <w:shd w:val="clear" w:color="auto" w:fill="FFFFFF"/>
+        <w:spacing w:before="100" w:beforeAutospacing="1" w:after="210" w:line="240" w:lineRule="auto"/>
+        <w:ind w:left="450"/>
+        <w:rPr>
+          <w:rFonts w:ascii="Georgia" w:eastAsia="Times New Roman" w:hAnsi="Georgia" w:cs="Segoe UI"/>
+          <w:spacing w:val="-1"/>
+          <w:sz w:val="32"/>
+          <w:szCs w:val="32"/>
+        </w:rPr>
+      </w:pPr>
+      <w:proofErr w:type="spellStart"/>
+      <w:r>
+        <w:rPr>
+          <w:rFonts w:ascii="Georgia" w:eastAsia="Times New Roman" w:hAnsi="Georgia" w:cs="Segoe UI"/>
+          <w:spacing w:val="-1"/>
+          <w:sz w:val="32"/>
+          <w:szCs w:val="32"/>
+        </w:rPr>
+        <w:t>embed_</w:t>
+      </w:r>
+      <w:proofErr w:type="gramStart"/>
+      <w:r>
+        <w:rPr>
+          <w:rFonts w:ascii="Georgia" w:eastAsia="Times New Roman" w:hAnsi="Georgia" w:cs="Segoe UI"/>
+          <w:spacing w:val="-1"/>
+          <w:sz w:val="32"/>
+          <w:szCs w:val="32"/>
+        </w:rPr>
+        <w:t>dim</w:t>
+      </w:r>
+      <w:proofErr w:type="spellEnd"/>
+      <w:r>
+        <w:rPr>
+          <w:rFonts w:ascii="Georgia" w:eastAsia="Times New Roman" w:hAnsi="Georgia" w:cs="Segoe UI"/>
+          <w:spacing w:val="-1"/>
+          <w:sz w:val="32"/>
+          <w:szCs w:val="32"/>
+        </w:rPr>
+        <w:t> :</w:t>
+      </w:r>
+      <w:proofErr w:type="gramEnd"/>
+      <w:r>
+        <w:rPr>
+          <w:rFonts w:ascii="Georgia" w:eastAsia="Times New Roman" w:hAnsi="Georgia" w:cs="Segoe UI"/>
+          <w:spacing w:val="-1"/>
+          <w:sz w:val="32"/>
+          <w:szCs w:val="32"/>
+        </w:rPr>
+        <w:t xml:space="preserve"> The embedding layer encodes the input sequence</w:t>
+      </w:r>
+      <w:r>
+        <w:rPr>
+          <w:rFonts w:ascii="Georgia" w:eastAsia="Times New Roman" w:hAnsi="Georgia" w:cs="Segoe UI"/>
+          <w:spacing w:val="-1"/>
+          <w:sz w:val="32"/>
+          <w:szCs w:val="32"/>
+        </w:rPr>
+        <w:br/>
+        <w:t xml:space="preserve">into a sequence of dense vectors of dimension </w:t>
+      </w:r>
+      <w:proofErr w:type="spellStart"/>
+      <w:r>
+        <w:rPr>
+          <w:rFonts w:ascii="Georgia" w:eastAsia="Times New Roman" w:hAnsi="Georgia" w:cs="Segoe UI"/>
+          <w:spacing w:val="-1"/>
+          <w:sz w:val="32"/>
+          <w:szCs w:val="32"/>
+        </w:rPr>
+        <w:t>embed_dim</w:t>
+      </w:r>
+      <w:proofErr w:type="spellEnd"/>
+      <w:r>
+        <w:rPr>
+          <w:rFonts w:ascii="Georgia" w:eastAsia="Times New Roman" w:hAnsi="Georgia" w:cs="Segoe UI"/>
+          <w:spacing w:val="-1"/>
+          <w:sz w:val="32"/>
+          <w:szCs w:val="32"/>
+        </w:rPr>
+        <w:t>.</w:t>
+      </w:r>
+    </w:p>
+    <w:p>
+      <w:pPr>
+        <w:numPr>
+          <w:ilvl w:val="0"/>
+          <w:numId w:val="2"/>
+        </w:numPr>
+        <w:shd w:val="clear" w:color="auto" w:fill="FFFFFF"/>
+        <w:spacing w:before="100" w:beforeAutospacing="1" w:after="0" w:line="240" w:lineRule="auto"/>
+        <w:ind w:left="450"/>
+        <w:rPr>
+          <w:rFonts w:ascii="Georgia" w:eastAsia="Times New Roman" w:hAnsi="Georgia" w:cs="Segoe UI"/>
+          <w:spacing w:val="-1"/>
+          <w:sz w:val="32"/>
+          <w:szCs w:val="32"/>
+        </w:rPr>
+      </w:pPr>
+      <w:proofErr w:type="spellStart"/>
+      <w:r>
+        <w:rPr>
+          <w:rFonts w:ascii="Georgia" w:eastAsia="Times New Roman" w:hAnsi="Georgia" w:cs="Segoe UI"/>
+          <w:spacing w:val="-1"/>
+          <w:sz w:val="32"/>
+          <w:szCs w:val="32"/>
+        </w:rPr>
+        <w:t>lstm_</w:t>
+      </w:r>
+      <w:proofErr w:type="gramStart"/>
+      <w:r>
+        <w:rPr>
+          <w:rFonts w:ascii="Georgia" w:eastAsia="Times New Roman" w:hAnsi="Georgia" w:cs="Segoe UI"/>
+          <w:spacing w:val="-1"/>
+          <w:sz w:val="32"/>
+          <w:szCs w:val="32"/>
+        </w:rPr>
+        <w:t>out</w:t>
+      </w:r>
+      <w:proofErr w:type="spellEnd"/>
+      <w:r>
+        <w:rPr>
+          <w:rFonts w:ascii="Georgia" w:eastAsia="Times New Roman" w:hAnsi="Georgia" w:cs="Segoe UI"/>
+          <w:spacing w:val="-1"/>
+          <w:sz w:val="32"/>
+          <w:szCs w:val="32"/>
+        </w:rPr>
+        <w:t> :</w:t>
+      </w:r>
+      <w:proofErr w:type="gramEnd"/>
+      <w:r>
+        <w:rPr>
+          <w:rFonts w:ascii="Georgia" w:eastAsia="Times New Roman" w:hAnsi="Georgia" w:cs="Segoe UI"/>
+          <w:spacing w:val="-1"/>
+          <w:sz w:val="32"/>
+          <w:szCs w:val="32"/>
+        </w:rPr>
+        <w:t xml:space="preserve"> The LSTM transforms the vector sequence into a single vector of size </w:t>
+      </w:r>
+      <w:proofErr w:type="spellStart"/>
+      <w:r>
+        <w:rPr>
+          <w:rFonts w:ascii="Georgia" w:eastAsia="Times New Roman" w:hAnsi="Georgia" w:cs="Segoe UI"/>
+          <w:spacing w:val="-1"/>
+          <w:sz w:val="32"/>
+          <w:szCs w:val="32"/>
+        </w:rPr>
+        <w:t>lstm_out</w:t>
+      </w:r>
+      <w:proofErr w:type="spellEnd"/>
+      <w:r>
+        <w:rPr>
+          <w:rFonts w:ascii="Georgia" w:eastAsia="Times New Roman" w:hAnsi="Georgia" w:cs="Segoe UI"/>
+          <w:spacing w:val="-1"/>
+          <w:sz w:val="32"/>
+          <w:szCs w:val="32"/>
+        </w:rPr>
+        <w:t>, containing information about the entire sequence.</w:t>
+      </w:r>
+    </w:p>
+    <w:p>
+      <w:pPr>
+        <w:shd w:val="clear" w:color="auto" w:fill="FFFFFF"/>
+        <w:spacing w:before="435" w:after="0" w:line="240" w:lineRule="auto"/>
+        <w:rPr>
+          <w:rFonts w:ascii="Georgia" w:eastAsia="Times New Roman" w:hAnsi="Georgia" w:cs="Times New Roman"/>
+          <w:spacing w:val="-1"/>
+          <w:sz w:val="32"/>
+          <w:szCs w:val="32"/>
+        </w:rPr>
+      </w:pPr>
+      <w:r>
+        <w:rPr>
+          <w:rFonts w:ascii="Georgia" w:eastAsia="Times New Roman" w:hAnsi="Georgia" w:cs="Times New Roman"/>
+          <w:spacing w:val="-1"/>
+          <w:sz w:val="32"/>
+          <w:szCs w:val="32"/>
+        </w:rPr>
+        <w:t xml:space="preserve">The other hyper parameters like dropout, </w:t>
+      </w:r>
+      <w:proofErr w:type="spellStart"/>
+      <w:r>
+        <w:rPr>
+          <w:rFonts w:ascii="Georgia" w:eastAsia="Times New Roman" w:hAnsi="Georgia" w:cs="Times New Roman"/>
+          <w:spacing w:val="-1"/>
+          <w:sz w:val="32"/>
+          <w:szCs w:val="32"/>
+        </w:rPr>
+        <w:t>batch_size</w:t>
+      </w:r>
+      <w:proofErr w:type="spellEnd"/>
+      <w:r>
+        <w:rPr>
+          <w:rFonts w:ascii="Georgia" w:eastAsia="Times New Roman" w:hAnsi="Georgia" w:cs="Times New Roman"/>
+          <w:spacing w:val="-1"/>
+          <w:sz w:val="32"/>
+          <w:szCs w:val="32"/>
+        </w:rPr>
+        <w:t xml:space="preserve"> are similar to that of CNN.</w:t>
+      </w:r>
+    </w:p>
+    <w:p>
+      <w:pPr>
+        <w:shd w:val="clear" w:color="auto" w:fill="FFFFFF"/>
+        <w:spacing w:before="435" w:after="0" w:line="240" w:lineRule="auto"/>
+        <w:rPr>
+          <w:rFonts w:ascii="Georgia" w:eastAsia="Times New Roman" w:hAnsi="Georgia" w:cs="Times New Roman"/>
+          <w:spacing w:val="-1"/>
+          <w:sz w:val="32"/>
+          <w:szCs w:val="32"/>
+        </w:rPr>
+      </w:pPr>
+      <w:r>
+        <w:rPr>
+          <w:rFonts w:ascii="Georgia" w:eastAsia="Times New Roman" w:hAnsi="Georgia" w:cs="Times New Roman"/>
+          <w:spacing w:val="-1"/>
+          <w:sz w:val="32"/>
+          <w:szCs w:val="32"/>
+        </w:rPr>
+        <w:t xml:space="preserve">I used </w:t>
+      </w:r>
+      <w:proofErr w:type="spellStart"/>
+      <w:r>
+        <w:rPr>
+          <w:rFonts w:ascii="Georgia" w:eastAsia="Times New Roman" w:hAnsi="Georgia" w:cs="Times New Roman"/>
+          <w:spacing w:val="-1"/>
+          <w:sz w:val="32"/>
+          <w:szCs w:val="32"/>
+        </w:rPr>
+        <w:t>softmax</w:t>
+      </w:r>
+      <w:proofErr w:type="spellEnd"/>
+      <w:r>
+        <w:rPr>
+          <w:rFonts w:ascii="Georgia" w:eastAsia="Times New Roman" w:hAnsi="Georgia" w:cs="Times New Roman"/>
+          <w:spacing w:val="-1"/>
+          <w:sz w:val="32"/>
+          <w:szCs w:val="32"/>
+        </w:rPr>
+        <w:t xml:space="preserve"> as activation function.</w:t>
+      </w:r>
+    </w:p>
+    <w:p>
+      <w:pPr>
+        <w:spacing w:after="100" w:line="240" w:lineRule="auto"/>
+        <w:rPr>
+          <w:rFonts w:ascii="Times New Roman" w:eastAsia="Times New Roman" w:hAnsi="Times New Roman" w:cs="Times New Roman"/>
+          <w:sz w:val="24"/>
+          <w:szCs w:val="24"/>
+        </w:rPr>
+      </w:pPr>
+      <w:r>
+        <w:rPr>
+          <w:rFonts w:ascii="Times New Roman" w:eastAsia="Times New Roman" w:hAnsi="Times New Roman" w:cs="Times New Roman"/>
+          <w:noProof/>
+          <w:sz w:val="24"/>
+          <w:szCs w:val="24"/>
+        </w:rPr>
+        <w:drawing>
+          <wp:inline distT="0" distB="0" distL="0" distR="0">
+            <wp:extent cx="3019425" cy="4295775"/>
+            <wp:effectExtent l="19050" t="0" r="9525" b="0"/>
+            <wp:docPr id="9" name="Picture 5" descr="https://cdn-images-1.medium.com/max/800/1*GsT2fwE_39fgmtC735924Q.png"/>
+            <wp:cNvGraphicFramePr>
+              <a:graphicFrameLocks xmlns:a="http://schemas.openxmlformats.org/drawingml/2006/main" noChangeAspect="1"/>
+            </wp:cNvGraphicFramePr>
+            <a:graphic xmlns:a="http://schemas.openxmlformats.org/drawingml/2006/main">
+              <a:graphicData uri="http://schemas.openxmlformats.org/drawingml/2006/picture">
+                <pic:pic xmlns:pic="http://schemas.openxmlformats.org/drawingml/2006/picture">
+                  <pic:nvPicPr>
+                    <pic:cNvPr id="0" name="Picture 5" descr="https://cdn-images-1.medium.com/max/800/1*GsT2fwE_39fgmtC735924Q.png"/>
+                    <pic:cNvPicPr>
+                      <a:picLocks noChangeAspect="1" noChangeArrowheads="1"/>
+                    </pic:cNvPicPr>
+                  </pic:nvPicPr>
+                  <pic:blipFill>
+                    <a:blip r:embed="rId19"/>
+                    <a:srcRect/>
+                    <a:stretch>
+                      <a:fillRect/>
+                    </a:stretch>
+                  </pic:blipFill>
+                  <pic:spPr bwMode="auto">
+                    <a:xfrm>
+                      <a:off x="0" y="0"/>
+                      <a:ext cx="3019425" cy="4295775"/>
+                    </a:xfrm>
+                    <a:prstGeom prst="rect">
+                      <a:avLst/>
+                    </a:prstGeom>
+                    <a:noFill/>
+                    <a:ln w="9525">
+                      <a:noFill/>
+                      <a:miter lim="800000"/>
+                      <a:headEnd/>
+                      <a:tailEnd/>
+                    </a:ln>
+                  </pic:spPr>
+                </pic:pic>
+              </a:graphicData>
+            </a:graphic>
+          </wp:inline>
+        </w:drawing>
+      </w:r>
+    </w:p>
+    <w:p>
+      <w:pPr>
+        <w:spacing w:after="0" w:line="240" w:lineRule="auto"/>
+        <w:rPr>
+          <w:rFonts w:ascii="Times New Roman" w:eastAsia="Times New Roman" w:hAnsi="Times New Roman" w:cs="Times New Roman"/>
+          <w:sz w:val="24"/>
+          <w:szCs w:val="24"/>
+        </w:rPr>
+      </w:pPr>
+      <w:r>
+        <w:rPr>
+          <w:rFonts w:ascii="Times New Roman" w:eastAsia="Times New Roman" w:hAnsi="Times New Roman" w:cs="Times New Roman"/>
+          <w:sz w:val="24"/>
+          <w:szCs w:val="24"/>
+        </w:rPr>
+        <w:lastRenderedPageBreak/>
+        <w:t>LSTM network</w:t>
+      </w:r>
+    </w:p>
+    <w:p>
+      <w:pPr>
+        <w:spacing w:after="100" w:line="240" w:lineRule="auto"/>
+        <w:rPr>
+          <w:rFonts w:ascii="Times New Roman" w:eastAsia="Times New Roman" w:hAnsi="Times New Roman" w:cs="Times New Roman"/>
+          <w:sz w:val="24"/>
+          <w:szCs w:val="24"/>
+        </w:rPr>
+      </w:pPr>
+      <w:r>
+        <w:rPr>
+          <w:rFonts w:ascii="Times New Roman" w:eastAsia="Times New Roman" w:hAnsi="Times New Roman" w:cs="Times New Roman"/>
+          <w:noProof/>
+          <w:sz w:val="24"/>
+          <w:szCs w:val="24"/>
+        </w:rPr>
+        <w:drawing>
+          <wp:inline distT="0" distB="0" distL="0" distR="0">
+            <wp:extent cx="7620000" cy="2657475"/>
+            <wp:effectExtent l="19050" t="0" r="0" b="0"/>
+            <wp:docPr id="6" name="Picture 6" descr="https://cdn-images-1.medium.com/max/800/1*PCpvPF7eBi07rRc0ayFqXw.png"/>
+            <wp:cNvGraphicFramePr>
+              <a:graphicFrameLocks xmlns:a="http://schemas.openxmlformats.org/drawingml/2006/main" noChangeAspect="1"/>
+            </wp:cNvGraphicFramePr>
+            <a:graphic xmlns:a="http://schemas.openxmlformats.org/drawingml/2006/main">
+              <a:graphicData uri="http://schemas.openxmlformats.org/drawingml/2006/picture">
+                <pic:pic xmlns:pic="http://schemas.openxmlformats.org/drawingml/2006/picture">
+                  <pic:nvPicPr>
+                    <pic:cNvPr id="0" name="Picture 6" descr="https://cdn-images-1.medium.com/max/800/1*PCpvPF7eBi07rRc0ayFqXw.png"/>
+                    <pic:cNvPicPr>
+                      <a:picLocks noChangeAspect="1" noChangeArrowheads="1"/>
+                    </pic:cNvPicPr>
+                  </pic:nvPicPr>
+                  <pic:blipFill>
+                    <a:blip r:embed="rId20"/>
+                    <a:srcRect/>
+                    <a:stretch>
+                      <a:fillRect/>
+                    </a:stretch>
+                  </pic:blipFill>
+                  <pic:spPr bwMode="auto">
+                    <a:xfrm>
+                      <a:off x="0" y="0"/>
+                      <a:ext cx="7620000" cy="2657475"/>
+                    </a:xfrm>
+                    <a:prstGeom prst="rect">
+                      <a:avLst/>
+                    </a:prstGeom>
+                    <a:noFill/>
+                    <a:ln w="9525">
+                      <a:noFill/>
+                      <a:miter lim="800000"/>
+                      <a:headEnd/>
+                      <a:tailEnd/>
+                    </a:ln>
+                  </pic:spPr>
+                </pic:pic>
+              </a:graphicData>
+            </a:graphic>
+          </wp:inline>
+        </w:drawing>
+      </w:r>
+    </w:p>
+    <w:p>
+      <w:pPr>
+        <w:shd w:val="clear" w:color="auto" w:fill="FFFFFF"/>
+        <w:spacing w:before="570" w:after="0" w:line="240" w:lineRule="auto"/>
+        <w:rPr>
+          <w:rFonts w:ascii="Georgia" w:eastAsia="Times New Roman" w:hAnsi="Georgia" w:cs="Times New Roman"/>
+          <w:spacing w:val="-1"/>
+          <w:sz w:val="32"/>
+          <w:szCs w:val="32"/>
+        </w:rPr>
+      </w:pPr>
+      <w:r>
+        <w:rPr>
+          <w:rFonts w:ascii="Georgia" w:eastAsia="Times New Roman" w:hAnsi="Georgia" w:cs="Times New Roman"/>
+          <w:spacing w:val="-1"/>
+          <w:sz w:val="32"/>
+          <w:szCs w:val="32"/>
+        </w:rPr>
+        <w:t>Now, I fit my model on training set and check the accuracy on validation set.</w:t>
+      </w:r>
+    </w:p>
+    <w:p>
+      <w:pPr>
+        <w:spacing w:after="0" w:line="240" w:lineRule="auto"/>
+        <w:rPr>
+          <w:rFonts w:ascii="Times New Roman" w:eastAsia="Times New Roman" w:hAnsi="Times New Roman" w:cs="Times New Roman"/>
+          <w:sz w:val="24"/>
+          <w:szCs w:val="24"/>
+        </w:rPr>
+      </w:pPr>
+      <w:r>
+        <w:rPr>
+          <w:rFonts w:ascii="Times New Roman" w:eastAsia="Times New Roman" w:hAnsi="Times New Roman" w:cs="Times New Roman"/>
+          <w:noProof/>
+          <w:sz w:val="24"/>
+          <w:szCs w:val="24"/>
+        </w:rPr>
+        <w:drawing>
+          <wp:inline distT="0" distB="0" distL="0" distR="0">
+            <wp:extent cx="5600700" cy="590550"/>
+            <wp:effectExtent l="19050" t="0" r="0" b="0"/>
+            <wp:docPr id="5" name="Picture 7" descr="https://cdn-images-1.medium.com/max/800/1*XfPXSNqVb3vc5_jTRl-Q3w.png"/>
+            <wp:cNvGraphicFramePr>
+              <a:graphicFrameLocks xmlns:a="http://schemas.openxmlformats.org/drawingml/2006/main" noChangeAspect="1"/>
+            </wp:cNvGraphicFramePr>
+            <a:graphic xmlns:a="http://schemas.openxmlformats.org/drawingml/2006/main">
+              <a:graphicData uri="http://schemas.openxmlformats.org/drawingml/2006/picture">
+                <pic:pic xmlns:pic="http://schemas.openxmlformats.org/drawingml/2006/picture">
+                  <pic:nvPicPr>
+                    <pic:cNvPr id="0" name="Picture 7" descr="https://cdn-images-1.medium.com/max/800/1*XfPXSNqVb3vc5_jTRl-Q3w.png"/>
+                    <pic:cNvPicPr>
+                      <a:picLocks noChangeAspect="1" noChangeArrowheads="1"/>
+                    </pic:cNvPicPr>
+                  </pic:nvPicPr>
+                  <pic:blipFill>
+                    <a:blip r:embed="rId21"/>
+                    <a:srcRect/>
+                    <a:stretch>
+                      <a:fillRect/>
+                    </a:stretch>
+                  </pic:blipFill>
+                  <pic:spPr bwMode="auto">
+                    <a:xfrm>
+                      <a:off x="0" y="0"/>
+                      <a:ext cx="5600700" cy="590550"/>
+                    </a:xfrm>
+                    <a:prstGeom prst="rect">
+                      <a:avLst/>
+                    </a:prstGeom>
+                    <a:noFill/>
+                    <a:ln w="9525">
+                      <a:noFill/>
+                      <a:miter lim="800000"/>
+                      <a:headEnd/>
+                      <a:tailEnd/>
+                    </a:ln>
+                  </pic:spPr>
+                </pic:pic>
+              </a:graphicData>
+            </a:graphic>
+          </wp:inline>
+        </w:drawing>
+      </w:r>
+    </w:p>
+    <w:p>
+      <w:pPr>
+        <w:spacing w:after="100" w:line="240" w:lineRule="auto"/>
+        <w:rPr>
+          <w:rFonts w:ascii="Times New Roman" w:eastAsia="Times New Roman" w:hAnsi="Times New Roman" w:cs="Times New Roman"/>
+          <w:sz w:val="24"/>
+          <w:szCs w:val="24"/>
+        </w:rPr>
+      </w:pPr>
+      <w:r>
+        <w:rPr>
+          <w:rFonts w:ascii="Times New Roman" w:eastAsia="Times New Roman" w:hAnsi="Times New Roman" w:cs="Times New Roman"/>
+          <w:noProof/>
+          <w:sz w:val="24"/>
+          <w:szCs w:val="24"/>
+        </w:rPr>
+        <w:drawing>
+          <wp:inline distT="0" distB="0" distL="0" distR="0">
+            <wp:extent cx="7620000" cy="1000125"/>
+            <wp:effectExtent l="19050" t="0" r="0" b="0"/>
+            <wp:docPr id="8" name="Picture 8" descr="https://cdn-images-1.medium.com/max/800/1*dmZz0dp17eqlcrAWFtk2AA.png"/>
+            <wp:cNvGraphicFramePr>
+              <a:graphicFrameLocks xmlns:a="http://schemas.openxmlformats.org/drawingml/2006/main" noChangeAspect="1"/>
+            </wp:cNvGraphicFramePr>
+            <a:graphic xmlns:a="http://schemas.openxmlformats.org/drawingml/2006/main">
+              <a:graphicData uri="http://schemas.openxmlformats.org/drawingml/2006/picture">
+                <pic:pic xmlns:pic="http://schemas.openxmlformats.org/drawingml/2006/picture">
+                  <pic:nvPicPr>
+                    <pic:cNvPr id="0" name="Picture 8" descr="https://cdn-images-1.medium.com/max/800/1*dmZz0dp17eqlcrAWFtk2AA.png"/>
+                    <pic:cNvPicPr>
+                      <a:picLocks noChangeAspect="1" noChangeArrowheads="1"/>
+                    </pic:cNvPicPr>
+                  </pic:nvPicPr>
+                  <pic:blipFill>
+                    <a:blip r:embed="rId22"/>
+                    <a:srcRect/>
+                    <a:stretch>
+                      <a:fillRect/>
+                    </a:stretch>
+                  </pic:blipFill>
+                  <pic:spPr bwMode="auto">
+                    <a:xfrm>
+                      <a:off x="0" y="0"/>
+                      <a:ext cx="7620000" cy="1000125"/>
+                    </a:xfrm>
+                    <a:prstGeom prst="rect">
+                      <a:avLst/>
+                    </a:prstGeom>
+                    <a:noFill/>
+                    <a:ln w="9525">
+                      <a:noFill/>
+                      <a:miter lim="800000"/>
+                      <a:headEnd/>
+                      <a:tailEnd/>
+                    </a:ln>
+                  </pic:spPr>
+                </pic:pic>
+              </a:graphicData>
+            </a:graphic>
+          </wp:inline>
+        </w:drawing>
+      </w:r>
+    </w:p>
+    <w:p>
+      <w:pPr>
+        <w:shd w:val="clear" w:color="auto" w:fill="FFFFFF"/>
+        <w:spacing w:before="570" w:after="0" w:line="240" w:lineRule="auto"/>
+        <w:rPr>
+          <w:rFonts w:ascii="Georgia" w:eastAsia="Times New Roman" w:hAnsi="Georgia" w:cs="Times New Roman"/>
+          <w:spacing w:val="-1"/>
+          <w:sz w:val="32"/>
+          <w:szCs w:val="32"/>
+        </w:rPr>
+      </w:pPr>
+      <w:r>
+        <w:rPr>
+          <w:rFonts w:ascii="Georgia" w:eastAsia="Times New Roman" w:hAnsi="Georgia" w:cs="Times New Roman"/>
+          <w:spacing w:val="-1"/>
+          <w:sz w:val="32"/>
+          <w:szCs w:val="32"/>
+        </w:rPr>
+        <w:t>I got a validation accuracy of 86% in just one epoch while running on a small dataset which includes all the businesses.</w:t>
+      </w:r>
+    </w:p>
+    <w:p>
+      <w:pPr>
+        <w:shd w:val="clear" w:color="auto" w:fill="FFFFFF"/>
+        <w:spacing w:before="840" w:after="0" w:line="240" w:lineRule="auto"/>
+        <w:outlineLvl w:val="2"/>
+        <w:rPr>
+          <w:rFonts w:ascii="Lucida Sans Unicode" w:eastAsia="Times New Roman" w:hAnsi="Lucida Sans Unicode" w:cs="Lucida Sans Unicode"/>
+          <w:b/>
+          <w:bCs/>
+          <w:spacing w:val="-4"/>
+          <w:sz w:val="51"/>
+          <w:szCs w:val="51"/>
+        </w:rPr>
+      </w:pPr>
+      <w:r>
+        <w:rPr>
+          <w:rFonts w:ascii="Lucida Sans Unicode" w:eastAsia="Times New Roman" w:hAnsi="Lucida Sans Unicode" w:cs="Lucida Sans Unicode"/>
+          <w:b/>
+          <w:bCs/>
+          <w:spacing w:val="-4"/>
+          <w:sz w:val="51"/>
+          <w:szCs w:val="51"/>
+        </w:rPr>
+        <w:t>Future Work:</w:t>
+      </w:r>
+    </w:p>
+    <w:p>
+      <w:pPr>
+        <w:numPr>
+          <w:ilvl w:val="0"/>
+          <w:numId w:val="3"/>
+        </w:numPr>
+        <w:shd w:val="clear" w:color="auto" w:fill="FFFFFF"/>
+        <w:spacing w:before="100" w:beforeAutospacing="1" w:after="210" w:line="240" w:lineRule="auto"/>
+        <w:ind w:left="450"/>
+        <w:rPr>
+          <w:rFonts w:ascii="Georgia" w:eastAsia="Times New Roman" w:hAnsi="Georgia" w:cs="Segoe UI"/>
+          <w:spacing w:val="-1"/>
+          <w:sz w:val="32"/>
+          <w:szCs w:val="32"/>
+        </w:rPr>
+      </w:pPr>
+      <w:r>
+        <w:rPr>
+          <w:rFonts w:ascii="Georgia" w:eastAsia="Times New Roman" w:hAnsi="Georgia" w:cs="Segoe UI"/>
+          <w:spacing w:val="-1"/>
+          <w:sz w:val="32"/>
+          <w:szCs w:val="32"/>
+        </w:rPr>
+        <w:t>We can filter the specific businesses like restaurants and then use LSTM for sentiment analysis.</w:t>
+      </w:r>
+    </w:p>
+    <w:p>
+      <w:pPr>
+        <w:numPr>
+          <w:ilvl w:val="0"/>
+          <w:numId w:val="3"/>
+        </w:numPr>
+        <w:shd w:val="clear" w:color="auto" w:fill="FFFFFF"/>
+        <w:spacing w:before="100" w:beforeAutospacing="1" w:after="210" w:line="240" w:lineRule="auto"/>
+        <w:ind w:left="450"/>
+        <w:rPr>
+          <w:rFonts w:ascii="Georgia" w:eastAsia="Times New Roman" w:hAnsi="Georgia" w:cs="Segoe UI"/>
+          <w:spacing w:val="-1"/>
+          <w:sz w:val="32"/>
+          <w:szCs w:val="32"/>
+        </w:rPr>
+      </w:pPr>
+      <w:r>
+        <w:rPr>
+          <w:rFonts w:ascii="Georgia" w:eastAsia="Times New Roman" w:hAnsi="Georgia" w:cs="Segoe UI"/>
+          <w:spacing w:val="-1"/>
+          <w:sz w:val="32"/>
+          <w:szCs w:val="32"/>
+        </w:rPr>
+        <w:lastRenderedPageBreak/>
+        <w:t>We can use much larger dataset with more epochs to increase the accuracy.</w:t>
+      </w:r>
+    </w:p>
+    <w:p>
+      <w:pPr>
+        <w:numPr>
+          <w:ilvl w:val="0"/>
+          <w:numId w:val="3"/>
+        </w:numPr>
+        <w:shd w:val="clear" w:color="auto" w:fill="FFFFFF"/>
+        <w:spacing w:before="100" w:beforeAutospacing="1" w:after="0" w:line="240" w:lineRule="auto"/>
+        <w:ind w:left="450"/>
+        <w:rPr>
+          <w:rFonts w:ascii="Georgia" w:eastAsia="Times New Roman" w:hAnsi="Georgia" w:cs="Segoe UI"/>
+          <w:spacing w:val="-1"/>
+          <w:sz w:val="32"/>
+          <w:szCs w:val="32"/>
+        </w:rPr>
+      </w:pPr>
+      <w:r>
+        <w:rPr>
+          <w:rFonts w:ascii="Georgia" w:eastAsia="Times New Roman" w:hAnsi="Georgia" w:cs="Segoe UI"/>
+          <w:spacing w:val="-1"/>
+          <w:sz w:val="32"/>
+          <w:szCs w:val="32"/>
+        </w:rPr>
+        <w:t>More hidden dense layers can be used to improve the accuracy. We can tune other hyper parameters as well.</w:t>
+      </w:r>
+    </w:p>
+    <w:p>
+      <w:pPr>
+        <w:shd w:val="clear" w:color="auto" w:fill="FFFFFF"/>
+        <w:spacing w:before="840" w:after="0" w:line="240" w:lineRule="auto"/>
+        <w:outlineLvl w:val="2"/>
+        <w:rPr>
+          <w:rFonts w:ascii="Lucida Sans Unicode" w:eastAsia="Times New Roman" w:hAnsi="Lucida Sans Unicode" w:cs="Lucida Sans Unicode"/>
+          <w:b/>
+          <w:bCs/>
+          <w:spacing w:val="-4"/>
+          <w:sz w:val="51"/>
+          <w:szCs w:val="51"/>
+        </w:rPr>
+      </w:pPr>
+      <w:r>
+        <w:rPr>
+          <w:rFonts w:ascii="Lucida Sans Unicode" w:eastAsia="Times New Roman" w:hAnsi="Lucida Sans Unicode" w:cs="Lucida Sans Unicode"/>
+          <w:b/>
+          <w:bCs/>
+          <w:spacing w:val="-4"/>
+          <w:sz w:val="51"/>
+          <w:szCs w:val="51"/>
+        </w:rPr>
+        <w:t>Conclusion</w:t>
+      </w:r>
+    </w:p>
+    <w:p>
+      <w:pPr>
+        <w:shd w:val="clear" w:color="auto" w:fill="FFFFFF"/>
+        <w:spacing w:before="120" w:after="0" w:line="240" w:lineRule="auto"/>
+        <w:rPr>
+          <w:rFonts w:ascii="Georgia" w:eastAsia="Times New Roman" w:hAnsi="Georgia" w:cs="Times New Roman"/>
+          <w:spacing w:val="-1"/>
+          <w:sz w:val="32"/>
+          <w:szCs w:val="32"/>
+        </w:rPr>
+      </w:pPr>
+      <w:r>
+        <w:rPr>
+          <w:rFonts w:ascii="Georgia" w:eastAsia="Times New Roman" w:hAnsi="Georgia" w:cs="Times New Roman"/>
+          <w:spacing w:val="-1"/>
+          <w:sz w:val="32"/>
+          <w:szCs w:val="32"/>
+        </w:rPr>
+        <w:t>LSTM outperforms the other models when we want our model to learn from long term dependencies. LSTM’s ability to forget, remember and update the information pushes it one step ahead of RNNs.</w:t>
+      </w:r>
+    </w:p>
+    <w:p/>
     <w:sectPr>
       <w:pgSz w:w="12240" w:h="15840"/>
       <w:pgMar w:top="1440" w:right="1440" w:bottom="1440" w:left="1440" w:header="720" w:footer="720" w:gutter="0"/>
@@ -397,6 +3046,359 @@
     </w:sectPr>
   </w:body>
 </w:document>
+</file>
+
+<file path=word/numbering.xml><?xml version="1.0" encoding="utf-8"?>
+<w:numbering xmlns:ve="http://schemas.openxmlformats.org/markup-compatibility/2006" xmlns:o="urn:schemas-microsoft-com:office:office" xmlns:r="http://schemas.openxmlformats.org/officeDocument/2006/relationships" xmlns:m="http://schemas.openxmlformats.org/officeDocument/2006/math" xmlns:v="urn:schemas-microsoft-com:vml" xmlns:wp="http://schemas.openxmlformats.org/drawingml/2006/wordprocessingDrawing" xmlns:w10="urn:schemas-microsoft-com:office:word" xmlns:w="http://schemas.openxmlformats.org/wordprocessingml/2006/main" xmlns:wne="http://schemas.microsoft.com/office/word/2006/wordml">
+  <w:abstractNum w:abstractNumId="0">
+    <w:nsid w:val="1F536008"/>
+    <w:multiLevelType w:val="multilevel"/>
+    <w:tmpl w:val="88E09AE0"/>
+    <w:lvl w:ilvl="0">
+      <w:start w:val="1"/>
+      <w:numFmt w:val="decimal"/>
+      <w:lvlText w:val="%1."/>
+      <w:lvlJc w:val="left"/>
+      <w:pPr>
+        <w:tabs>
+          <w:tab w:val="num" w:pos="720"/>
+        </w:tabs>
+        <w:ind w:left="720" w:hanging="360"/>
+      </w:pPr>
+    </w:lvl>
+    <w:lvl w:ilvl="1" w:tentative="1">
+      <w:start w:val="1"/>
+      <w:numFmt w:val="decimal"/>
+      <w:lvlText w:val="%2."/>
+      <w:lvlJc w:val="left"/>
+      <w:pPr>
+        <w:tabs>
+          <w:tab w:val="num" w:pos="1440"/>
+        </w:tabs>
+        <w:ind w:left="1440" w:hanging="360"/>
+      </w:pPr>
+    </w:lvl>
+    <w:lvl w:ilvl="2" w:tentative="1">
+      <w:start w:val="1"/>
+      <w:numFmt w:val="decimal"/>
+      <w:lvlText w:val="%3."/>
+      <w:lvlJc w:val="left"/>
+      <w:pPr>
+        <w:tabs>
+          <w:tab w:val="num" w:pos="2160"/>
+        </w:tabs>
+        <w:ind w:left="2160" w:hanging="360"/>
+      </w:pPr>
+    </w:lvl>
+    <w:lvl w:ilvl="3" w:tentative="1">
+      <w:start w:val="1"/>
+      <w:numFmt w:val="decimal"/>
+      <w:lvlText w:val="%4."/>
+      <w:lvlJc w:val="left"/>
+      <w:pPr>
+        <w:tabs>
+          <w:tab w:val="num" w:pos="2880"/>
+        </w:tabs>
+        <w:ind w:left="2880" w:hanging="360"/>
+      </w:pPr>
+    </w:lvl>
+    <w:lvl w:ilvl="4" w:tentative="1">
+      <w:start w:val="1"/>
+      <w:numFmt w:val="decimal"/>
+      <w:lvlText w:val="%5."/>
+      <w:lvlJc w:val="left"/>
+      <w:pPr>
+        <w:tabs>
+          <w:tab w:val="num" w:pos="3600"/>
+        </w:tabs>
+        <w:ind w:left="3600" w:hanging="360"/>
+      </w:pPr>
+    </w:lvl>
+    <w:lvl w:ilvl="5" w:tentative="1">
+      <w:start w:val="1"/>
+      <w:numFmt w:val="decimal"/>
+      <w:lvlText w:val="%6."/>
+      <w:lvlJc w:val="left"/>
+      <w:pPr>
+        <w:tabs>
+          <w:tab w:val="num" w:pos="4320"/>
+        </w:tabs>
+        <w:ind w:left="4320" w:hanging="360"/>
+      </w:pPr>
+    </w:lvl>
+    <w:lvl w:ilvl="6" w:tentative="1">
+      <w:start w:val="1"/>
+      <w:numFmt w:val="decimal"/>
+      <w:lvlText w:val="%7."/>
+      <w:lvlJc w:val="left"/>
+      <w:pPr>
+        <w:tabs>
+          <w:tab w:val="num" w:pos="5040"/>
+        </w:tabs>
+        <w:ind w:left="5040" w:hanging="360"/>
+      </w:pPr>
+    </w:lvl>
+    <w:lvl w:ilvl="7" w:tentative="1">
+      <w:start w:val="1"/>
+      <w:numFmt w:val="decimal"/>
+      <w:lvlText w:val="%8."/>
+      <w:lvlJc w:val="left"/>
+      <w:pPr>
+        <w:tabs>
+          <w:tab w:val="num" w:pos="5760"/>
+        </w:tabs>
+        <w:ind w:left="5760" w:hanging="360"/>
+      </w:pPr>
+    </w:lvl>
+    <w:lvl w:ilvl="8" w:tentative="1">
+      <w:start w:val="1"/>
+      <w:numFmt w:val="decimal"/>
+      <w:lvlText w:val="%9."/>
+      <w:lvlJc w:val="left"/>
+      <w:pPr>
+        <w:tabs>
+          <w:tab w:val="num" w:pos="6480"/>
+        </w:tabs>
+        <w:ind w:left="6480" w:hanging="360"/>
+      </w:pPr>
+    </w:lvl>
+  </w:abstractNum>
+  <w:abstractNum w:abstractNumId="1">
+    <w:nsid w:val="46B717EE"/>
+    <w:multiLevelType w:val="multilevel"/>
+    <w:tmpl w:val="7F1CD62C"/>
+    <w:lvl w:ilvl="0">
+      <w:start w:val="1"/>
+      <w:numFmt w:val="decimal"/>
+      <w:lvlText w:val="%1."/>
+      <w:lvlJc w:val="left"/>
+      <w:pPr>
+        <w:tabs>
+          <w:tab w:val="num" w:pos="720"/>
+        </w:tabs>
+        <w:ind w:left="720" w:hanging="360"/>
+      </w:pPr>
+    </w:lvl>
+    <w:lvl w:ilvl="1" w:tentative="1">
+      <w:start w:val="1"/>
+      <w:numFmt w:val="decimal"/>
+      <w:lvlText w:val="%2."/>
+      <w:lvlJc w:val="left"/>
+      <w:pPr>
+        <w:tabs>
+          <w:tab w:val="num" w:pos="1440"/>
+        </w:tabs>
+        <w:ind w:left="1440" w:hanging="360"/>
+      </w:pPr>
+    </w:lvl>
+    <w:lvl w:ilvl="2" w:tentative="1">
+      <w:start w:val="1"/>
+      <w:numFmt w:val="decimal"/>
+      <w:lvlText w:val="%3."/>
+      <w:lvlJc w:val="left"/>
+      <w:pPr>
+        <w:tabs>
+          <w:tab w:val="num" w:pos="2160"/>
+        </w:tabs>
+        <w:ind w:left="2160" w:hanging="360"/>
+      </w:pPr>
+    </w:lvl>
+    <w:lvl w:ilvl="3" w:tentative="1">
+      <w:start w:val="1"/>
+      <w:numFmt w:val="decimal"/>
+      <w:lvlText w:val="%4."/>
+      <w:lvlJc w:val="left"/>
+      <w:pPr>
+        <w:tabs>
+          <w:tab w:val="num" w:pos="2880"/>
+        </w:tabs>
+        <w:ind w:left="2880" w:hanging="360"/>
+      </w:pPr>
+    </w:lvl>
+    <w:lvl w:ilvl="4" w:tentative="1">
+      <w:start w:val="1"/>
+      <w:numFmt w:val="decimal"/>
+      <w:lvlText w:val="%5."/>
+      <w:lvlJc w:val="left"/>
+      <w:pPr>
+        <w:tabs>
+          <w:tab w:val="num" w:pos="3600"/>
+        </w:tabs>
+        <w:ind w:left="3600" w:hanging="360"/>
+      </w:pPr>
+    </w:lvl>
+    <w:lvl w:ilvl="5" w:tentative="1">
+      <w:start w:val="1"/>
+      <w:numFmt w:val="decimal"/>
+      <w:lvlText w:val="%6."/>
+      <w:lvlJc w:val="left"/>
+      <w:pPr>
+        <w:tabs>
+          <w:tab w:val="num" w:pos="4320"/>
+        </w:tabs>
+        <w:ind w:left="4320" w:hanging="360"/>
+      </w:pPr>
+    </w:lvl>
+    <w:lvl w:ilvl="6" w:tentative="1">
+      <w:start w:val="1"/>
+      <w:numFmt w:val="decimal"/>
+      <w:lvlText w:val="%7."/>
+      <w:lvlJc w:val="left"/>
+      <w:pPr>
+        <w:tabs>
+          <w:tab w:val="num" w:pos="5040"/>
+        </w:tabs>
+        <w:ind w:left="5040" w:hanging="360"/>
+      </w:pPr>
+    </w:lvl>
+    <w:lvl w:ilvl="7" w:tentative="1">
+      <w:start w:val="1"/>
+      <w:numFmt w:val="decimal"/>
+      <w:lvlText w:val="%8."/>
+      <w:lvlJc w:val="left"/>
+      <w:pPr>
+        <w:tabs>
+          <w:tab w:val="num" w:pos="5760"/>
+        </w:tabs>
+        <w:ind w:left="5760" w:hanging="360"/>
+      </w:pPr>
+    </w:lvl>
+    <w:lvl w:ilvl="8" w:tentative="1">
+      <w:start w:val="1"/>
+      <w:numFmt w:val="decimal"/>
+      <w:lvlText w:val="%9."/>
+      <w:lvlJc w:val="left"/>
+      <w:pPr>
+        <w:tabs>
+          <w:tab w:val="num" w:pos="6480"/>
+        </w:tabs>
+        <w:ind w:left="6480" w:hanging="360"/>
+      </w:pPr>
+    </w:lvl>
+  </w:abstractNum>
+  <w:abstractNum w:abstractNumId="2">
+    <w:nsid w:val="472754A2"/>
+    <w:multiLevelType w:val="multilevel"/>
+    <w:tmpl w:val="296C66C6"/>
+    <w:lvl w:ilvl="0">
+      <w:start w:val="1"/>
+      <w:numFmt w:val="decimal"/>
+      <w:lvlText w:val="%1."/>
+      <w:lvlJc w:val="left"/>
+      <w:pPr>
+        <w:tabs>
+          <w:tab w:val="num" w:pos="720"/>
+        </w:tabs>
+        <w:ind w:left="720" w:hanging="360"/>
+      </w:pPr>
+    </w:lvl>
+    <w:lvl w:ilvl="1" w:tentative="1">
+      <w:start w:val="1"/>
+      <w:numFmt w:val="decimal"/>
+      <w:lvlText w:val="%2."/>
+      <w:lvlJc w:val="left"/>
+      <w:pPr>
+        <w:tabs>
+          <w:tab w:val="num" w:pos="1440"/>
+        </w:tabs>
+        <w:ind w:left="1440" w:hanging="360"/>
+      </w:pPr>
+    </w:lvl>
+    <w:lvl w:ilvl="2" w:tentative="1">
+      <w:start w:val="1"/>
+      <w:numFmt w:val="decimal"/>
+      <w:lvlText w:val="%3."/>
+      <w:lvlJc w:val="left"/>
+      <w:pPr>
+        <w:tabs>
+          <w:tab w:val="num" w:pos="2160"/>
+        </w:tabs>
+        <w:ind w:left="2160" w:hanging="360"/>
+      </w:pPr>
+    </w:lvl>
+    <w:lvl w:ilvl="3" w:tentative="1">
+      <w:start w:val="1"/>
+      <w:numFmt w:val="decimal"/>
+      <w:lvlText w:val="%4."/>
+      <w:lvlJc w:val="left"/>
+      <w:pPr>
+        <w:tabs>
+          <w:tab w:val="num" w:pos="2880"/>
+        </w:tabs>
+        <w:ind w:left="2880" w:hanging="360"/>
+      </w:pPr>
+    </w:lvl>
+    <w:lvl w:ilvl="4" w:tentative="1">
+      <w:start w:val="1"/>
+      <w:numFmt w:val="decimal"/>
+      <w:lvlText w:val="%5."/>
+      <w:lvlJc w:val="left"/>
+      <w:pPr>
+        <w:tabs>
+          <w:tab w:val="num" w:pos="3600"/>
+        </w:tabs>
+        <w:ind w:left="3600" w:hanging="360"/>
+      </w:pPr>
+    </w:lvl>
+    <w:lvl w:ilvl="5" w:tentative="1">
+      <w:start w:val="1"/>
+      <w:numFmt w:val="decimal"/>
+      <w:lvlText w:val="%6."/>
+      <w:lvlJc w:val="left"/>
+      <w:pPr>
+        <w:tabs>
+          <w:tab w:val="num" w:pos="4320"/>
+        </w:tabs>
+        <w:ind w:left="4320" w:hanging="360"/>
+      </w:pPr>
+    </w:lvl>
+    <w:lvl w:ilvl="6" w:tentative="1">
+      <w:start w:val="1"/>
+      <w:numFmt w:val="decimal"/>
+      <w:lvlText w:val="%7."/>
+      <w:lvlJc w:val="left"/>
+      <w:pPr>
+        <w:tabs>
+          <w:tab w:val="num" w:pos="5040"/>
+        </w:tabs>
+        <w:ind w:left="5040" w:hanging="360"/>
+      </w:pPr>
+    </w:lvl>
+    <w:lvl w:ilvl="7" w:tentative="1">
+      <w:start w:val="1"/>
+      <w:numFmt w:val="decimal"/>
+      <w:lvlText w:val="%8."/>
+      <w:lvlJc w:val="left"/>
+      <w:pPr>
+        <w:tabs>
+          <w:tab w:val="num" w:pos="5760"/>
+        </w:tabs>
+        <w:ind w:left="5760" w:hanging="360"/>
+      </w:pPr>
+    </w:lvl>
+    <w:lvl w:ilvl="8" w:tentative="1">
+      <w:start w:val="1"/>
+      <w:numFmt w:val="decimal"/>
+      <w:lvlText w:val="%9."/>
+      <w:lvlJc w:val="left"/>
+      <w:pPr>
+        <w:tabs>
+          <w:tab w:val="num" w:pos="6480"/>
+        </w:tabs>
+        <w:ind w:left="6480" w:hanging="360"/>
+      </w:pPr>
+    </w:lvl>
+  </w:abstractNum>
+  <w:num w:numId="1">
+    <w:abstractNumId w:val="0"/>
+  </w:num>
+  <w:num w:numId="2">
+    <w:abstractNumId w:val="1"/>
+  </w:num>
+  <w:num w:numId="3">
+    <w:abstractNumId w:val="2"/>
+  </w:num>
+</w:numbering>
 </file>
 
 <file path=word/styles.xml><?xml version="1.0" encoding="utf-8"?>
@@ -560,6 +3562,25 @@
     <w:qFormat/>
     <w:rsid w:val="00506AD7"/>
   </w:style>
+  <w:style w:type="paragraph" w:styleId="Heading3">
+    <w:name w:val="heading 3"/>
+    <w:basedOn w:val="Normal"/>
+    <w:link w:val="Heading3Char"/>
+    <w:uiPriority w:val="9"/>
+    <w:qFormat/>
+    <w:rsid w:val="00584A23"/>
+    <w:pPr>
+      <w:spacing w:before="100" w:beforeAutospacing="1" w:after="100" w:afterAutospacing="1" w:line="240" w:lineRule="auto"/>
+      <w:outlineLvl w:val="2"/>
+    </w:pPr>
+    <w:rPr>
+      <w:rFonts w:ascii="Times New Roman" w:eastAsia="Times New Roman" w:hAnsi="Times New Roman" w:cs="Times New Roman"/>
+      <w:b/>
+      <w:bCs/>
+      <w:sz w:val="27"/>
+      <w:szCs w:val="27"/>
+    </w:rPr>
+  </w:style>
   <w:style w:type="character" w:default="1" w:styleId="DefaultParagraphFont">
     <w:name w:val="Default Paragraph Font"/>
     <w:uiPriority w:val="1"/>
@@ -617,6 +3638,61 @@
       <w:sz w:val="16"/>
       <w:szCs w:val="16"/>
     </w:rPr>
+  </w:style>
+  <w:style w:type="character" w:customStyle="1" w:styleId="Heading3Char">
+    <w:name w:val="Heading 3 Char"/>
+    <w:basedOn w:val="DefaultParagraphFont"/>
+    <w:link w:val="Heading3"/>
+    <w:uiPriority w:val="9"/>
+    <w:rsid w:val="00584A23"/>
+    <w:rPr>
+      <w:rFonts w:ascii="Times New Roman" w:eastAsia="Times New Roman" w:hAnsi="Times New Roman" w:cs="Times New Roman"/>
+      <w:b/>
+      <w:bCs/>
+      <w:sz w:val="27"/>
+      <w:szCs w:val="27"/>
+    </w:rPr>
+  </w:style>
+  <w:style w:type="paragraph" w:customStyle="1" w:styleId="graf">
+    <w:name w:val="graf"/>
+    <w:basedOn w:val="Normal"/>
+    <w:rsid w:val="00584A23"/>
+    <w:pPr>
+      <w:spacing w:before="100" w:beforeAutospacing="1" w:after="100" w:afterAutospacing="1" w:line="240" w:lineRule="auto"/>
+    </w:pPr>
+    <w:rPr>
+      <w:rFonts w:ascii="Times New Roman" w:eastAsia="Times New Roman" w:hAnsi="Times New Roman" w:cs="Times New Roman"/>
+      <w:sz w:val="24"/>
+      <w:szCs w:val="24"/>
+    </w:rPr>
+  </w:style>
+  <w:style w:type="character" w:styleId="Emphasis">
+    <w:name w:val="Emphasis"/>
+    <w:basedOn w:val="DefaultParagraphFont"/>
+    <w:uiPriority w:val="20"/>
+    <w:qFormat/>
+    <w:rsid w:val="00584A23"/>
+    <w:rPr>
+      <w:i/>
+      <w:iCs/>
+    </w:rPr>
+  </w:style>
+  <w:style w:type="character" w:styleId="Hyperlink">
+    <w:name w:val="Hyperlink"/>
+    <w:basedOn w:val="DefaultParagraphFont"/>
+    <w:uiPriority w:val="99"/>
+    <w:semiHidden/>
+    <w:unhideWhenUsed/>
+    <w:rsid w:val="00584A23"/>
+    <w:rPr>
+      <w:color w:val="0000FF"/>
+      <w:u w:val="single"/>
+    </w:rPr>
+  </w:style>
+  <w:style w:type="character" w:customStyle="1" w:styleId="markup--quote">
+    <w:name w:val="markup--quote"/>
+    <w:basedOn w:val="DefaultParagraphFont"/>
+    <w:rsid w:val="00584A23"/>
   </w:style>
 </w:styles>
 </file>

</xml_diff>